<commit_message>
updated comments to rakesh to make flow change request
</commit_message>
<xml_diff>
--- a/Rakesh/RoboticEnterpriseFramework/Process Definition Document (PDD)_Rakesh Kumar.docx
+++ b/Rakesh/RoboticEnterpriseFramework/Process Definition Document (PDD)_Rakesh Kumar.docx
@@ -1,6 +1,6 @@
 
 <file path=word/document.xml><?xml version="1.0" encoding="utf-8"?>
-<w:document xmlns:wpc="http://schemas.microsoft.com/office/word/2010/wordprocessingCanvas" xmlns:cx="http://schemas.microsoft.com/office/drawing/2014/chartex" xmlns:cx1="http://schemas.microsoft.com/office/drawing/2015/9/8/chartex" xmlns:cx2="http://schemas.microsoft.com/office/drawing/2015/10/21/chartex" xmlns:cx3="http://schemas.microsoft.com/office/drawing/2016/5/9/chartex" xmlns:cx4="http://schemas.microsoft.com/office/drawing/2016/5/10/chartex" xmlns:cx5="http://schemas.microsoft.com/office/drawing/2016/5/11/chartex" xmlns:cx6="http://schemas.microsoft.com/office/drawing/2016/5/12/chartex" xmlns:cx7="http://schemas.microsoft.com/office/drawing/2016/5/13/chartex" xmlns:cx8="http://schemas.microsoft.com/office/drawing/2016/5/14/chartex" xmlns:mc="http://schemas.openxmlformats.org/markup-compatibility/2006" xmlns:aink="http://schemas.microsoft.com/office/drawing/2016/ink" xmlns:am3d="http://schemas.microsoft.com/office/drawing/2017/model3d" xmlns:o="urn:schemas-microsoft-com:office:office" xmlns:r="http://schemas.openxmlformats.org/officeDocument/2006/relationships" xmlns:m="http://schemas.openxmlformats.org/officeDocument/2006/math" xmlns:v="urn:schemas-microsoft-com:vml" xmlns:wp14="http://schemas.microsoft.com/office/word/2010/wordprocessingDrawing" xmlns:wp="http://schemas.openxmlformats.org/drawingml/2006/wordprocessingDrawing" xmlns:w10="urn:schemas-microsoft-com:office:word" xmlns:w="http://schemas.openxmlformats.org/wordprocessingml/2006/main" xmlns:w14="http://schemas.microsoft.com/office/word/2010/wordml" xmlns:w15="http://schemas.microsoft.com/office/word/2012/wordml" xmlns:w16cex="http://schemas.microsoft.com/office/word/2018/wordml/cex" xmlns:w16cid="http://schemas.microsoft.com/office/word/2016/wordml/cid" xmlns:w16="http://schemas.microsoft.com/office/word/2018/wordml" xmlns:w16se="http://schemas.microsoft.com/office/word/2015/wordml/symex" xmlns:wpg="http://schemas.microsoft.com/office/word/2010/wordprocessingGroup" xmlns:wpi="http://schemas.microsoft.com/office/word/2010/wordprocessingInk" xmlns:wne="http://schemas.microsoft.com/office/word/2006/wordml" xmlns:wps="http://schemas.microsoft.com/office/word/2010/wordprocessingShape" mc:Ignorable="w14 w15 w16se w16cid w16 w16cex wp14">
+<w:document xmlns:wpc="http://schemas.microsoft.com/office/word/2010/wordprocessingCanvas" xmlns:cx="http://schemas.microsoft.com/office/drawing/2014/chartex" xmlns:cx1="http://schemas.microsoft.com/office/drawing/2015/9/8/chartex" xmlns:cx2="http://schemas.microsoft.com/office/drawing/2015/10/21/chartex" xmlns:cx3="http://schemas.microsoft.com/office/drawing/2016/5/9/chartex" xmlns:cx4="http://schemas.microsoft.com/office/drawing/2016/5/10/chartex" xmlns:cx5="http://schemas.microsoft.com/office/drawing/2016/5/11/chartex" xmlns:cx6="http://schemas.microsoft.com/office/drawing/2016/5/12/chartex" xmlns:cx7="http://schemas.microsoft.com/office/drawing/2016/5/13/chartex" xmlns:cx8="http://schemas.microsoft.com/office/drawing/2016/5/14/chartex" xmlns:mc="http://schemas.openxmlformats.org/markup-compatibility/2006" xmlns:aink="http://schemas.microsoft.com/office/drawing/2016/ink" xmlns:am3d="http://schemas.microsoft.com/office/drawing/2017/model3d" xmlns:o="urn:schemas-microsoft-com:office:office" xmlns:r="http://schemas.openxmlformats.org/officeDocument/2006/relationships" xmlns:m="http://schemas.openxmlformats.org/officeDocument/2006/math" xmlns:v="urn:schemas-microsoft-com:vml" xmlns:wp14="http://schemas.microsoft.com/office/word/2010/wordprocessingDrawing" xmlns:wp="http://schemas.openxmlformats.org/drawingml/2006/wordprocessingDrawing" xmlns:w10="urn:schemas-microsoft-com:office:word" xmlns:w="http://schemas.openxmlformats.org/wordprocessingml/2006/main" xmlns:w14="http://schemas.microsoft.com/office/word/2010/wordml" xmlns:w15="http://schemas.microsoft.com/office/word/2012/wordml" xmlns:w16cex="http://schemas.microsoft.com/office/word/2018/wordml/cex" xmlns:w16cid="http://schemas.microsoft.com/office/word/2016/wordml/cid" xmlns:w16="http://schemas.microsoft.com/office/word/2018/wordml" xmlns:w16sdtdh="http://schemas.microsoft.com/office/word/2020/wordml/sdtdatahash" xmlns:w16se="http://schemas.microsoft.com/office/word/2015/wordml/symex" xmlns:wpg="http://schemas.microsoft.com/office/word/2010/wordprocessingGroup" xmlns:wpi="http://schemas.microsoft.com/office/word/2010/wordprocessingInk" xmlns:wne="http://schemas.microsoft.com/office/word/2006/wordml" xmlns:wps="http://schemas.microsoft.com/office/word/2010/wordprocessingShape" mc:Ignorable="w14 w15 w16se w16cid w16 w16cex w16sdtdh wp14">
   <w:background w:color="FFFFFF"/>
   <w:body>
     <w:p>
@@ -962,6 +962,7 @@
           <w:docPartUnique/>
         </w:docPartObj>
       </w:sdtPr>
+      <w:sdtEndPr/>
       <w:sdtContent>
         <w:p>
           <w:pPr>
@@ -3114,7 +3115,15 @@
     </w:p>
     <w:p>
       <w:r>
-        <w:t>The document describes the sequence of steps performed as part of the business process, the conditions and rules of the process prior to automation and how they are envisioned to work after automating it, partly or entirely. This specifications document serves as a base for developers, providing them the details required for applying robotic automation to the selected business process.</w:t>
+        <w:t xml:space="preserve">The document describes the sequence of steps performed as part of the business process, the </w:t>
+      </w:r>
+      <w:proofErr w:type="gramStart"/>
+      <w:r>
+        <w:t>conditions</w:t>
+      </w:r>
+      <w:proofErr w:type="gramEnd"/>
+      <w:r>
+        <w:t xml:space="preserve"> and rules of the process prior to automation and how they are envisioned to work after automating it, partly or entirely. This specifications document serves as a base for developers, providing them the details required for applying robotic automation to the selected business process.</w:t>
       </w:r>
     </w:p>
     <w:p>
@@ -3159,7 +3168,27 @@
           <w:sz w:val="16"/>
           <w:szCs w:val="16"/>
         </w:rPr>
-        <w:t xml:space="preserve"> {replace the below bullet points that serve as example, with the specific, SMART  objectives and benefits expected after automation }</w:t>
+        <w:t xml:space="preserve"> {replace the below bullet points that serve as example, with the specific, </w:t>
+      </w:r>
+      <w:proofErr w:type="gramStart"/>
+      <w:r>
+        <w:rPr>
+          <w:i/>
+          <w:color w:val="0070C0"/>
+          <w:sz w:val="16"/>
+          <w:szCs w:val="16"/>
+        </w:rPr>
+        <w:t>SMART  objectives</w:t>
+      </w:r>
+      <w:proofErr w:type="gramEnd"/>
+      <w:r>
+        <w:rPr>
+          <w:i/>
+          <w:color w:val="0070C0"/>
+          <w:sz w:val="16"/>
+          <w:szCs w:val="16"/>
+        </w:rPr>
+        <w:t xml:space="preserve"> and benefits expected after automation }</w:t>
       </w:r>
     </w:p>
     <w:p>
@@ -3202,7 +3231,23 @@
           <w:i/>
           <w:color w:val="A6A6A6"/>
         </w:rPr>
-        <w:t>Monitoring of xyz sub activities</w:t>
+        <w:t xml:space="preserve">Monitoring of </w:t>
+      </w:r>
+      <w:proofErr w:type="spellStart"/>
+      <w:r>
+        <w:rPr>
+          <w:i/>
+          <w:color w:val="A6A6A6"/>
+        </w:rPr>
+        <w:t>xyz</w:t>
+      </w:r>
+      <w:proofErr w:type="spellEnd"/>
+      <w:r>
+        <w:rPr>
+          <w:i/>
+          <w:color w:val="A6A6A6"/>
+        </w:rPr>
+        <w:t xml:space="preserve"> sub activities</w:t>
       </w:r>
     </w:p>
     <w:p>
@@ -3230,7 +3275,15 @@
     </w:p>
     <w:p>
       <w:r>
-        <w:t xml:space="preserve">The specifications document includes concise and complete requirements of the business process and it is built based on the inputs provided by the </w:t>
+        <w:t xml:space="preserve">The specifications document includes concise and complete requirements of the business </w:t>
+      </w:r>
+      <w:proofErr w:type="gramStart"/>
+      <w:r>
+        <w:t>process</w:t>
+      </w:r>
+      <w:proofErr w:type="gramEnd"/>
+      <w:r>
+        <w:t xml:space="preserve"> and it is built based on the inputs provided by the </w:t>
       </w:r>
       <w:r>
         <w:rPr>
@@ -3268,12 +3321,28 @@
         <w:t>to review it and provide signoff for accuracy</w:t>
       </w:r>
       <w:r>
-        <w:t xml:space="preserve"> and completion of the steps, context, impact and complete set of process exceptions.</w:t>
+        <w:t xml:space="preserve"> and completion of the steps, context, </w:t>
+      </w:r>
+      <w:proofErr w:type="gramStart"/>
+      <w:r>
+        <w:t>impact</w:t>
+      </w:r>
+      <w:proofErr w:type="gramEnd"/>
+      <w:r>
+        <w:t xml:space="preserve"> and complete set of process exceptions.</w:t>
       </w:r>
     </w:p>
     <w:p>
       <w:r>
-        <w:t>The names have to be included in the table below.</w:t>
+        <w:t xml:space="preserve">The names </w:t>
+      </w:r>
+      <w:proofErr w:type="gramStart"/>
+      <w:r>
+        <w:t>have to</w:t>
+      </w:r>
+      <w:proofErr w:type="gramEnd"/>
+      <w:r>
+        <w:t xml:space="preserve"> be included in the table below.</w:t>
       </w:r>
     </w:p>
     <w:tbl>
@@ -3377,7 +3446,23 @@
                 <w:i/>
                 <w:color w:val="FFFFFF"/>
               </w:rPr>
-              <w:t>(email, phone number)</w:t>
+              <w:t>(</w:t>
+            </w:r>
+            <w:proofErr w:type="gramStart"/>
+            <w:r>
+              <w:rPr>
+                <w:i/>
+                <w:color w:val="FFFFFF"/>
+              </w:rPr>
+              <w:t>email</w:t>
+            </w:r>
+            <w:proofErr w:type="gramEnd"/>
+            <w:r>
+              <w:rPr>
+                <w:i/>
+                <w:color w:val="FFFFFF"/>
+              </w:rPr>
+              <w:t>, phone number)</w:t>
             </w:r>
           </w:p>
         </w:tc>
@@ -4103,11 +4188,19 @@
             <w:r>
               <w:t>(</w:t>
             </w:r>
+            <w:proofErr w:type="gramStart"/>
             <w:r>
               <w:rPr>
                 <w:color w:val="808080"/>
               </w:rPr>
-              <w:t>operation, activity, outcome)</w:t>
+              <w:t>operation</w:t>
+            </w:r>
+            <w:proofErr w:type="gramEnd"/>
+            <w:r>
+              <w:rPr>
+                <w:color w:val="808080"/>
+              </w:rPr>
+              <w:t>, activity, outcome)</w:t>
             </w:r>
           </w:p>
         </w:tc>
@@ -4144,8 +4237,17 @@
                 <w:i/>
                 <w:color w:val="BFBFBF"/>
               </w:rPr>
-              <w:t>BRE- if item contains negative or string, log as BusinessRuleException</w:t>
-            </w:r>
+              <w:t xml:space="preserve">BRE- if item contains negative or string, log as </w:t>
+            </w:r>
+            <w:proofErr w:type="spellStart"/>
+            <w:r>
+              <w:rPr>
+                <w:i/>
+                <w:color w:val="BFBFBF"/>
+              </w:rPr>
+              <w:t>BusinessRuleException</w:t>
+            </w:r>
+            <w:proofErr w:type="spellEnd"/>
             <w:r>
               <w:rPr>
                 <w:i/>
@@ -4309,7 +4411,21 @@
               <w:rPr>
                 <w:b/>
               </w:rPr>
-              <w:t># of items processes /month</w:t>
+              <w:t xml:space="preserve"># </w:t>
+            </w:r>
+            <w:proofErr w:type="gramStart"/>
+            <w:r>
+              <w:rPr>
+                <w:b/>
+              </w:rPr>
+              <w:t>of</w:t>
+            </w:r>
+            <w:proofErr w:type="gramEnd"/>
+            <w:r>
+              <w:rPr>
+                <w:b/>
+              </w:rPr>
+              <w:t xml:space="preserve"> items processes /month</w:t>
             </w:r>
           </w:p>
         </w:tc>
@@ -4538,7 +4654,23 @@
                 <w:i/>
                 <w:color w:val="BFBFBF"/>
               </w:rPr>
-              <w:t>3 members are supporting to ths role</w:t>
+              <w:t xml:space="preserve">3 members are supporting to </w:t>
+            </w:r>
+            <w:proofErr w:type="spellStart"/>
+            <w:r>
+              <w:rPr>
+                <w:i/>
+                <w:color w:val="BFBFBF"/>
+              </w:rPr>
+              <w:t>ths</w:t>
+            </w:r>
+            <w:proofErr w:type="spellEnd"/>
+            <w:r>
+              <w:rPr>
+                <w:i/>
+                <w:color w:val="BFBFBF"/>
+              </w:rPr>
+              <w:t xml:space="preserve"> role</w:t>
             </w:r>
           </w:p>
         </w:tc>
@@ -4749,7 +4881,15 @@
               <w:contextualSpacing w:val="0"/>
             </w:pPr>
             <w:r>
-              <w:t>(upstream, downstream)</w:t>
+              <w:t>(</w:t>
+            </w:r>
+            <w:proofErr w:type="gramStart"/>
+            <w:r>
+              <w:t>upstream</w:t>
+            </w:r>
+            <w:proofErr w:type="gramEnd"/>
+            <w:r>
+              <w:t>, downstream)</w:t>
             </w:r>
           </w:p>
         </w:tc>
@@ -5579,8 +5719,9 @@
           <w:sz w:val="16"/>
           <w:szCs w:val="16"/>
         </w:rPr>
-        <w:t xml:space="preserve"> Use the “Short description of key process steps” . Mor</w:t>
-      </w:r>
+        <w:t xml:space="preserve"> Use the “Short description of key process steps</w:t>
+      </w:r>
+      <w:proofErr w:type="gramStart"/>
       <w:r>
         <w:rPr>
           <w:i/>
@@ -5588,8 +5729,9 @@
           <w:sz w:val="16"/>
           <w:szCs w:val="16"/>
         </w:rPr>
-        <w:t>e detailed information can be documented in a separate table and/or documented and emb</w:t>
-      </w:r>
+        <w:t>” .</w:t>
+      </w:r>
+      <w:proofErr w:type="gramEnd"/>
       <w:r>
         <w:rPr>
           <w:i/>
@@ -5597,17 +5739,35 @@
           <w:sz w:val="16"/>
           <w:szCs w:val="16"/>
         </w:rPr>
-        <w:t>edded in this document/ Section.</w:t>
-      </w:r>
-    </w:p>
-    <w:p>
-      <w:pPr>
+        <w:t xml:space="preserve"> Mor</w:t>
+      </w:r>
+      <w:r>
         <w:rPr>
           <w:i/>
           <w:color w:val="0070C0"/>
           <w:sz w:val="16"/>
           <w:szCs w:val="16"/>
         </w:rPr>
+        <w:t>e detailed information can be documented in a separate table and/or documented and emb</w:t>
+      </w:r>
+      <w:r>
+        <w:rPr>
+          <w:i/>
+          <w:color w:val="0070C0"/>
+          <w:sz w:val="16"/>
+          <w:szCs w:val="16"/>
+        </w:rPr>
+        <w:t>edded in this document/ Section.</w:t>
+      </w:r>
+    </w:p>
+    <w:p>
+      <w:pPr>
+        <w:rPr>
+          <w:i/>
+          <w:color w:val="0070C0"/>
+          <w:sz w:val="16"/>
+          <w:szCs w:val="16"/>
+        </w:rPr>
       </w:pPr>
     </w:p>
     <w:p/>
@@ -5625,6 +5785,7 @@
       </w:r>
     </w:p>
     <w:p>
+      <w:commentRangeStart w:id="9"/>
       <w:r>
         <w:rPr>
           <w:rStyle w:val="normaltextrun"/>
@@ -5640,12 +5801,21 @@
         </w:rPr>
         <w:t>items -</w:t>
       </w:r>
+      <w:proofErr w:type="gramStart"/>
       <w:r>
         <w:rPr>
           <w:rStyle w:val="normaltextrun"/>
           <w:shd w:val="clear" w:color="auto" w:fill="FFFFFF"/>
         </w:rPr>
-        <w:t>&gt;  foreach -&gt; add 5 -&gt; add it to Exception </w:t>
+        <w:t>&gt;  foreach</w:t>
+      </w:r>
+      <w:proofErr w:type="gramEnd"/>
+      <w:r>
+        <w:rPr>
+          <w:rStyle w:val="normaltextrun"/>
+          <w:shd w:val="clear" w:color="auto" w:fill="FFFFFF"/>
+        </w:rPr>
+        <w:t> -&gt; add 5 -&gt; add it to Exception </w:t>
       </w:r>
       <w:r>
         <w:rPr>
@@ -5653,6 +5823,13 @@
           <w:shd w:val="clear" w:color="auto" w:fill="FFFFFF"/>
         </w:rPr>
         <w:t> </w:t>
+      </w:r>
+      <w:commentRangeEnd w:id="9"/>
+      <w:r>
+        <w:rPr>
+          <w:rStyle w:val="CommentReference"/>
+        </w:rPr>
+        <w:commentReference w:id="9"/>
       </w:r>
     </w:p>
     <w:p>
@@ -6521,6 +6698,7 @@
         </w:rPr>
         <w:t xml:space="preserve"> </w:t>
       </w:r>
+      <w:proofErr w:type="gramStart"/>
       <w:r>
         <w:rPr>
           <w:i/>
@@ -6528,7 +6706,17 @@
           <w:sz w:val="16"/>
           <w:szCs w:val="16"/>
         </w:rPr>
-        <w:t>( Average Turn Around Time) please fill in the current TAT of each transaction. More detailed information can be documented in a separate table and/or documented and embedded below.</w:t>
+        <w:t>( Average</w:t>
+      </w:r>
+      <w:proofErr w:type="gramEnd"/>
+      <w:r>
+        <w:rPr>
+          <w:i/>
+          <w:color w:val="0070C0"/>
+          <w:sz w:val="16"/>
+          <w:szCs w:val="16"/>
+        </w:rPr>
+        <w:t xml:space="preserve"> Turn Around Time) please fill in the current TAT of each transaction. More detailed information can be documented in a separate table and/or documented and embedded below.</w:t>
       </w:r>
     </w:p>
     <w:p>
@@ -6540,11 +6728,11 @@
         </w:numPr>
         <w:ind w:hanging="720"/>
       </w:pPr>
-      <w:bookmarkStart w:id="9" w:name="_Toc485764700"/>
+      <w:bookmarkStart w:id="10" w:name="_Toc485764700"/>
       <w:r>
         <w:t>Additional sources of process documentation</w:t>
       </w:r>
-      <w:bookmarkEnd w:id="9"/>
+      <w:bookmarkEnd w:id="10"/>
     </w:p>
     <w:p/>
     <w:p>
@@ -6894,7 +7082,23 @@
                 <w:i/>
                 <w:color w:val="A6A6A6"/>
               </w:rPr>
-              <w:t>Insert link to any other relevant process documentation (L4, L5 process description, fields mapping files etc)</w:t>
+              <w:t xml:space="preserve">Insert link to any other relevant process documentation (L4, L5 process description, fields mapping files </w:t>
+            </w:r>
+            <w:proofErr w:type="spellStart"/>
+            <w:r>
+              <w:rPr>
+                <w:i/>
+                <w:color w:val="A6A6A6"/>
+              </w:rPr>
+              <w:t>etc</w:t>
+            </w:r>
+            <w:proofErr w:type="spellEnd"/>
+            <w:r>
+              <w:rPr>
+                <w:i/>
+                <w:color w:val="A6A6A6"/>
+              </w:rPr>
+              <w:t>)</w:t>
             </w:r>
           </w:p>
         </w:tc>
@@ -6964,12 +7168,12 @@
         </w:numPr>
         <w:ind w:hanging="360"/>
       </w:pPr>
-      <w:bookmarkStart w:id="10" w:name="_Toc485764701"/>
+      <w:bookmarkStart w:id="11" w:name="_Toc485764701"/>
       <w:r>
         <w:lastRenderedPageBreak/>
         <w:t>To BE Process Description</w:t>
       </w:r>
-      <w:bookmarkEnd w:id="10"/>
+      <w:bookmarkEnd w:id="11"/>
     </w:p>
     <w:p>
       <w:r>
@@ -6985,11 +7189,11 @@
         </w:numPr>
         <w:ind w:hanging="720"/>
       </w:pPr>
-      <w:bookmarkStart w:id="11" w:name="_Toc485764702"/>
+      <w:bookmarkStart w:id="12" w:name="_Toc485764702"/>
       <w:r>
         <w:t>TO BE Detailed Process Map</w:t>
       </w:r>
-      <w:bookmarkEnd w:id="11"/>
+      <w:bookmarkEnd w:id="12"/>
     </w:p>
     <w:p>
       <w:pPr>
@@ -7042,7 +7246,39 @@
           <w:rStyle w:val="normaltextrun"/>
           <w:shd w:val="clear" w:color="auto" w:fill="FFFFFF"/>
         </w:rPr>
-        <w:t>Start -&gt; Robot init -&gt; Get 1 item -&gt; Add 5 to the  item -&gt; Store in the shared location</w:t>
+        <w:t>Start -&gt; Robot </w:t>
+      </w:r>
+      <w:proofErr w:type="spellStart"/>
+      <w:r>
+        <w:rPr>
+          <w:rStyle w:val="normaltextrun"/>
+          <w:shd w:val="clear" w:color="auto" w:fill="FFFFFF"/>
+        </w:rPr>
+        <w:t>init</w:t>
+      </w:r>
+      <w:proofErr w:type="spellEnd"/>
+      <w:r>
+        <w:rPr>
+          <w:rStyle w:val="normaltextrun"/>
+          <w:shd w:val="clear" w:color="auto" w:fill="FFFFFF"/>
+        </w:rPr>
+        <w:t xml:space="preserve"> -&gt; Get 1 item -&gt; Add 5 to </w:t>
+      </w:r>
+      <w:proofErr w:type="gramStart"/>
+      <w:r>
+        <w:rPr>
+          <w:rStyle w:val="normaltextrun"/>
+          <w:shd w:val="clear" w:color="auto" w:fill="FFFFFF"/>
+        </w:rPr>
+        <w:t>the  item</w:t>
+      </w:r>
+      <w:proofErr w:type="gramEnd"/>
+      <w:r>
+        <w:rPr>
+          <w:rStyle w:val="normaltextrun"/>
+          <w:shd w:val="clear" w:color="auto" w:fill="FFFFFF"/>
+        </w:rPr>
+        <w:t xml:space="preserve"> -&gt; Store in the shared location</w:t>
       </w:r>
       <w:r>
         <w:rPr>
@@ -7147,7 +7383,7 @@
                           <pic:cNvPicPr preferRelativeResize="0"/>
                         </pic:nvPicPr>
                         <pic:blipFill>
-                          <a:blip r:embed="rId12"/>
+                          <a:blip r:embed="rId16"/>
                           <a:srcRect/>
                           <a:stretch>
                             <a:fillRect/>
@@ -7220,7 +7456,7 @@
                           <pic:cNvPicPr preferRelativeResize="0"/>
                         </pic:nvPicPr>
                         <pic:blipFill>
-                          <a:blip r:embed="rId13"/>
+                          <a:blip r:embed="rId17"/>
                           <a:srcRect/>
                           <a:stretch>
                             <a:fillRect/>
@@ -7607,7 +7843,7 @@
                           </pic:cNvPicPr>
                         </pic:nvPicPr>
                         <pic:blipFill>
-                          <a:blip r:embed="rId14">
+                          <a:blip r:embed="rId18">
                             <a:extLst>
                               <a:ext uri="{28A0092B-C50C-407E-A947-70E740481C1C}">
                                 <a14:useLocalDpi xmlns:a14="http://schemas.microsoft.com/office/drawing/2010/main" val="0"/>
@@ -7691,7 +7927,7 @@
                           </pic:cNvPicPr>
                         </pic:nvPicPr>
                         <pic:blipFill>
-                          <a:blip r:embed="rId15" cstate="print">
+                          <a:blip r:embed="rId19" cstate="print">
                             <a:extLst>
                               <a:ext uri="{28A0092B-C50C-407E-A947-70E740481C1C}">
                                 <a14:useLocalDpi xmlns:a14="http://schemas.microsoft.com/office/drawing/2010/main" val="0"/>
@@ -7752,14 +7988,14 @@
           <w:numId w:val="6"/>
         </w:numPr>
       </w:pPr>
-      <w:bookmarkStart w:id="12" w:name="_Toc485764703"/>
+      <w:bookmarkStart w:id="13" w:name="_Toc485764703"/>
       <w:r>
         <w:t xml:space="preserve">Change/Improvement </w:t>
       </w:r>
       <w:r>
         <w:t>details</w:t>
       </w:r>
-      <w:bookmarkEnd w:id="12"/>
+      <w:bookmarkEnd w:id="13"/>
     </w:p>
     <w:p>
       <w:r>
@@ -8140,7 +8376,7 @@
           <w:numId w:val="6"/>
         </w:numPr>
       </w:pPr>
-      <w:bookmarkStart w:id="13" w:name="_Toc485764704"/>
+      <w:bookmarkStart w:id="14" w:name="_Toc485764704"/>
       <w:r>
         <w:t>Areas already</w:t>
       </w:r>
@@ -8150,7 +8386,7 @@
       <w:r>
         <w:t>utomated</w:t>
       </w:r>
-      <w:bookmarkEnd w:id="13"/>
+      <w:bookmarkEnd w:id="14"/>
     </w:p>
     <w:p>
       <w:r>
@@ -8167,11 +8403,11 @@
         </w:numPr>
         <w:ind w:hanging="720"/>
       </w:pPr>
-      <w:bookmarkStart w:id="14" w:name="_Toc485764705"/>
+      <w:bookmarkStart w:id="15" w:name="_Toc485764705"/>
       <w:r>
         <w:t>In Scope for RPA</w:t>
       </w:r>
-      <w:bookmarkEnd w:id="14"/>
+      <w:bookmarkEnd w:id="15"/>
     </w:p>
     <w:p/>
     <w:p>
@@ -8301,11 +8537,11 @@
         </w:numPr>
         <w:ind w:hanging="720"/>
       </w:pPr>
-      <w:bookmarkStart w:id="15" w:name="_Toc485764706"/>
+      <w:bookmarkStart w:id="16" w:name="_Toc485764706"/>
       <w:r>
         <w:t>Out of Scope for RPA</w:t>
       </w:r>
-      <w:bookmarkEnd w:id="15"/>
+      <w:bookmarkEnd w:id="16"/>
     </w:p>
     <w:p>
       <w:pPr>
@@ -8428,11 +8664,11 @@
         </w:numPr>
         <w:ind w:hanging="720"/>
       </w:pPr>
-      <w:bookmarkStart w:id="16" w:name="_Toc485764707"/>
+      <w:bookmarkStart w:id="17" w:name="_Toc485764707"/>
       <w:r>
         <w:t>Business Exceptions Handling</w:t>
       </w:r>
-      <w:bookmarkEnd w:id="16"/>
+      <w:bookmarkEnd w:id="17"/>
     </w:p>
     <w:p>
       <w:pPr>
@@ -8562,11 +8798,11 @@
         </w:numPr>
         <w:ind w:hanging="720"/>
       </w:pPr>
-      <w:bookmarkStart w:id="17" w:name="_Toc485764708"/>
+      <w:bookmarkStart w:id="18" w:name="_Toc485764708"/>
       <w:r>
         <w:t>Known Exceptions</w:t>
       </w:r>
-      <w:bookmarkEnd w:id="17"/>
+      <w:bookmarkEnd w:id="18"/>
     </w:p>
     <w:p>
       <w:r>
@@ -8579,7 +8815,15 @@
         <w:t>known exceptions,</w:t>
       </w:r>
       <w:r>
-        <w:t xml:space="preserve"> met in practice before. For each of these exceptions, define a corresponding expected action that  the robot should complete if it encounters the exception.</w:t>
+        <w:t xml:space="preserve"> met in practice before. For each of these exceptions, define a corresponding expected action </w:t>
+      </w:r>
+      <w:proofErr w:type="gramStart"/>
+      <w:r>
+        <w:t>that  the</w:t>
+      </w:r>
+      <w:proofErr w:type="gramEnd"/>
+      <w:r>
+        <w:t xml:space="preserve"> robot should complete if it encounters the exception.</w:t>
       </w:r>
     </w:p>
     <w:p/>
@@ -9553,7 +9797,7 @@
               </w:rPr>
               <w:t xml:space="preserve">Send email to </w:t>
             </w:r>
-            <w:hyperlink r:id="rId16">
+            <w:hyperlink r:id="rId20">
               <w:r>
                 <w:rPr>
                   <w:rFonts w:ascii="Ubuntu" w:eastAsia="Ubuntu" w:hAnsi="Ubuntu" w:cs="Ubuntu"/>
@@ -9598,8 +9842,20 @@
                 <w:sz w:val="18"/>
                 <w:szCs w:val="18"/>
               </w:rPr>
-              <w:t>“Hello ,</w:t>
-            </w:r>
+              <w:t>“</w:t>
+            </w:r>
+            <w:proofErr w:type="gramStart"/>
+            <w:r>
+              <w:rPr>
+                <w:rFonts w:ascii="Ubuntu" w:eastAsia="Ubuntu" w:hAnsi="Ubuntu" w:cs="Ubuntu"/>
+                <w:i/>
+                <w:color w:val="BFBFBF"/>
+                <w:sz w:val="18"/>
+                <w:szCs w:val="18"/>
+              </w:rPr>
+              <w:t>Hello ,</w:t>
+            </w:r>
+            <w:proofErr w:type="gramEnd"/>
           </w:p>
           <w:p>
             <w:pPr>
@@ -9675,11 +9931,11 @@
         </w:numPr>
         <w:ind w:hanging="720"/>
       </w:pPr>
-      <w:bookmarkStart w:id="18" w:name="_Toc485764709"/>
+      <w:bookmarkStart w:id="19" w:name="_Toc485764709"/>
       <w:r>
         <w:t>Unknown Exceptions</w:t>
       </w:r>
-      <w:bookmarkEnd w:id="18"/>
+      <w:bookmarkEnd w:id="19"/>
     </w:p>
     <w:p>
       <w:pPr>
@@ -9754,7 +10010,7 @@
         </w:rPr>
         <w:t xml:space="preserve">send an email notification at </w:t>
       </w:r>
-      <w:hyperlink r:id="rId17">
+      <w:hyperlink r:id="rId21">
         <w:r>
           <w:rPr>
             <w:i/>
@@ -9769,7 +10025,23 @@
           <w:i/>
           <w:color w:val="BFBFBF"/>
         </w:rPr>
-        <w:t xml:space="preserve"> [insert full name, function and email address] with the original email and error message screenshot attached.</w:t>
+        <w:t xml:space="preserve"> [insert full name, </w:t>
+      </w:r>
+      <w:proofErr w:type="gramStart"/>
+      <w:r>
+        <w:rPr>
+          <w:i/>
+          <w:color w:val="BFBFBF"/>
+        </w:rPr>
+        <w:t>function</w:t>
+      </w:r>
+      <w:proofErr w:type="gramEnd"/>
+      <w:r>
+        <w:rPr>
+          <w:i/>
+          <w:color w:val="BFBFBF"/>
+        </w:rPr>
+        <w:t xml:space="preserve"> and email address] with the original email and error message screenshot attached.</w:t>
       </w:r>
     </w:p>
     <w:p>
@@ -9790,11 +10062,11 @@
         </w:numPr>
         <w:ind w:hanging="720"/>
       </w:pPr>
-      <w:bookmarkStart w:id="19" w:name="_Toc485764710"/>
+      <w:bookmarkStart w:id="20" w:name="_Toc485764710"/>
       <w:r>
         <w:t>Application Error and Exception Handling</w:t>
       </w:r>
-      <w:bookmarkEnd w:id="19"/>
+      <w:bookmarkEnd w:id="20"/>
     </w:p>
     <w:p>
       <w:pPr>
@@ -9933,6 +10205,7 @@
               <w:rPr>
                 <w:b/>
               </w:rPr>
+              <w:lastRenderedPageBreak/>
               <w:t>Applications</w:t>
             </w:r>
           </w:p>
@@ -9946,7 +10219,12 @@
               <w:contextualSpacing w:val="0"/>
             </w:pPr>
             <w:r>
-              <w:t>Experienced previously, action plan or workaround available for it.</w:t>
+              <w:lastRenderedPageBreak/>
+              <w:t xml:space="preserve">Experienced previously, action plan </w:t>
+            </w:r>
+            <w:r>
+              <w:lastRenderedPageBreak/>
+              <w:t>or workaround available for it.</w:t>
             </w:r>
           </w:p>
         </w:tc>
@@ -9959,7 +10237,20 @@
               <w:contextualSpacing w:val="0"/>
             </w:pPr>
             <w:r>
-              <w:t>New situation never encountered before, or may happened independent of the applications used in the process.</w:t>
+              <w:lastRenderedPageBreak/>
+              <w:t xml:space="preserve">New situation never encountered </w:t>
+            </w:r>
+            <w:proofErr w:type="gramStart"/>
+            <w:r>
+              <w:t xml:space="preserve">before, </w:t>
+            </w:r>
+            <w:r>
+              <w:lastRenderedPageBreak/>
+              <w:t>or</w:t>
+            </w:r>
+            <w:proofErr w:type="gramEnd"/>
+            <w:r>
+              <w:t xml:space="preserve"> may happened independent of the applications used in the process.</w:t>
             </w:r>
           </w:p>
         </w:tc>
@@ -9980,11 +10271,11 @@
         </w:numPr>
         <w:ind w:hanging="720"/>
       </w:pPr>
-      <w:bookmarkStart w:id="20" w:name="_Toc485764711"/>
+      <w:bookmarkStart w:id="21" w:name="_Toc485764711"/>
       <w:r>
         <w:t>Know Errors or Exceptions</w:t>
       </w:r>
-      <w:bookmarkEnd w:id="20"/>
+      <w:bookmarkEnd w:id="21"/>
     </w:p>
     <w:p>
       <w:r>
@@ -9993,7 +10284,15 @@
     </w:p>
     <w:p>
       <w:r>
-        <w:t>For each of these errors or exceptions, define a corresponding expected action that  the robot should complete if it is encountered.</w:t>
+        <w:t xml:space="preserve">For each of these errors or exceptions, define a corresponding expected action </w:t>
+      </w:r>
+      <w:proofErr w:type="gramStart"/>
+      <w:r>
+        <w:t>that  the</w:t>
+      </w:r>
+      <w:proofErr w:type="gramEnd"/>
+      <w:r>
+        <w:t xml:space="preserve"> robot should complete if it is encountered.</w:t>
       </w:r>
     </w:p>
     <w:p/>
@@ -10369,7 +10668,29 @@
                 <w:sz w:val="18"/>
                 <w:szCs w:val="18"/>
               </w:rPr>
-              <w:t>Close application and run  the sequence again.</w:t>
+              <w:t xml:space="preserve">Close application and </w:t>
+            </w:r>
+            <w:proofErr w:type="gramStart"/>
+            <w:r>
+              <w:rPr>
+                <w:rFonts w:ascii="Ubuntu" w:eastAsia="Ubuntu" w:hAnsi="Ubuntu" w:cs="Ubuntu"/>
+                <w:i/>
+                <w:color w:val="BFBFBF"/>
+                <w:sz w:val="18"/>
+                <w:szCs w:val="18"/>
+              </w:rPr>
+              <w:t>run  the</w:t>
+            </w:r>
+            <w:proofErr w:type="gramEnd"/>
+            <w:r>
+              <w:rPr>
+                <w:rFonts w:ascii="Ubuntu" w:eastAsia="Ubuntu" w:hAnsi="Ubuntu" w:cs="Ubuntu"/>
+                <w:i/>
+                <w:color w:val="BFBFBF"/>
+                <w:sz w:val="18"/>
+                <w:szCs w:val="18"/>
+              </w:rPr>
+              <w:t xml:space="preserve"> sequence again.</w:t>
             </w:r>
           </w:p>
         </w:tc>
@@ -10576,11 +10897,11 @@
         </w:numPr>
         <w:ind w:hanging="720"/>
       </w:pPr>
-      <w:bookmarkStart w:id="21" w:name="_Toc485764712"/>
+      <w:bookmarkStart w:id="22" w:name="_Toc485764712"/>
       <w:r>
         <w:t>Unknow Errors and Exceptions</w:t>
       </w:r>
-      <w:bookmarkEnd w:id="21"/>
+      <w:bookmarkEnd w:id="22"/>
     </w:p>
     <w:p>
       <w:pPr>
@@ -10655,7 +10976,7 @@
         </w:rPr>
         <w:t xml:space="preserve">send an email notification at </w:t>
       </w:r>
-      <w:hyperlink r:id="rId18">
+      <w:hyperlink r:id="rId22">
         <w:r>
           <w:rPr>
             <w:i/>
@@ -10670,7 +10991,23 @@
           <w:i/>
           <w:color w:val="BFBFBF"/>
         </w:rPr>
-        <w:t xml:space="preserve"> [insert full name, function and email address] with the original email and error message screenshot attached.</w:t>
+        <w:t xml:space="preserve"> [insert full name, </w:t>
+      </w:r>
+      <w:proofErr w:type="gramStart"/>
+      <w:r>
+        <w:rPr>
+          <w:i/>
+          <w:color w:val="BFBFBF"/>
+        </w:rPr>
+        <w:t>function</w:t>
+      </w:r>
+      <w:proofErr w:type="gramEnd"/>
+      <w:r>
+        <w:rPr>
+          <w:i/>
+          <w:color w:val="BFBFBF"/>
+        </w:rPr>
+        <w:t xml:space="preserve"> and email address] with the original email and error message screenshot attached.</w:t>
       </w:r>
     </w:p>
     <w:p>
@@ -10688,7 +11025,7 @@
         </w:numPr>
         <w:ind w:hanging="360"/>
       </w:pPr>
-      <w:bookmarkStart w:id="22" w:name="_Toc485764713"/>
+      <w:bookmarkStart w:id="23" w:name="_Toc485764713"/>
       <w:r>
         <w:t xml:space="preserve">Other </w:t>
       </w:r>
@@ -10698,7 +11035,7 @@
       <w:r>
         <w:t>Observations</w:t>
       </w:r>
-      <w:bookmarkEnd w:id="22"/>
+      <w:bookmarkEnd w:id="23"/>
     </w:p>
     <w:p>
       <w:r>
@@ -10717,8 +11054,17 @@
           <w:i/>
           <w:color w:val="A6A6A6"/>
         </w:rPr>
-        <w:t>Example: Specific Business monitoring requirements (audit and reporting) etc</w:t>
-      </w:r>
+        <w:t xml:space="preserve">Example: Specific Business monitoring requirements (audit and reporting) </w:t>
+      </w:r>
+      <w:proofErr w:type="spellStart"/>
+      <w:r>
+        <w:rPr>
+          <w:i/>
+          <w:color w:val="A6A6A6"/>
+        </w:rPr>
+        <w:t>etc</w:t>
+      </w:r>
+      <w:proofErr w:type="spellEnd"/>
     </w:p>
     <w:p>
       <w:pPr>
@@ -10752,11 +11098,11 @@
         </w:numPr>
         <w:ind w:hanging="360"/>
       </w:pPr>
-      <w:bookmarkStart w:id="23" w:name="_Toc485764714"/>
+      <w:bookmarkStart w:id="24" w:name="_Toc485764714"/>
       <w:r>
         <w:t>Document Approval</w:t>
       </w:r>
-      <w:bookmarkEnd w:id="23"/>
+      <w:bookmarkEnd w:id="24"/>
       <w:r>
         <w:t xml:space="preserve"> </w:t>
       </w:r>
@@ -10782,7 +11128,15 @@
         <w:ind w:left="0"/>
       </w:pPr>
       <w:r>
-        <w:t>Changes to the requirements must be documented in an updated version (i.e v 2.0) and requires a new signature flow.</w:t>
+        <w:t>Changes to the requirements must be documented in an updated version (</w:t>
+      </w:r>
+      <w:proofErr w:type="spellStart"/>
+      <w:r>
+        <w:t>i.e</w:t>
+      </w:r>
+      <w:proofErr w:type="spellEnd"/>
+      <w:r>
+        <w:t xml:space="preserve"> v 2.0) and requires a new signature flow.</w:t>
       </w:r>
     </w:p>
     <w:p/>
@@ -11049,12 +11403,14 @@
                 <w:i/>
               </w:rPr>
             </w:pPr>
+            <w:proofErr w:type="spellStart"/>
             <w:r>
               <w:rPr>
                 <w:i/>
               </w:rPr>
               <w:t>vajrang</w:t>
             </w:r>
+            <w:proofErr w:type="spellEnd"/>
           </w:p>
         </w:tc>
         <w:tc>
@@ -11122,8 +11478,8 @@
                 <w:i/>
               </w:rPr>
             </w:pPr>
-            <w:bookmarkStart w:id="24" w:name="_z337ya" w:colFirst="0" w:colLast="0"/>
-            <w:bookmarkEnd w:id="24"/>
+            <w:bookmarkStart w:id="25" w:name="_z337ya" w:colFirst="0" w:colLast="0"/>
+            <w:bookmarkEnd w:id="25"/>
             <w:r>
               <w:rPr>
                 <w:b/>
@@ -11165,12 +11521,14 @@
                 <w:i/>
               </w:rPr>
             </w:pPr>
+            <w:proofErr w:type="spellStart"/>
             <w:r>
               <w:rPr>
                 <w:i/>
               </w:rPr>
               <w:t>vajrang</w:t>
             </w:r>
+            <w:proofErr w:type="spellEnd"/>
           </w:p>
         </w:tc>
         <w:tc>
@@ -11279,12 +11637,14 @@
                 <w:i/>
               </w:rPr>
             </w:pPr>
+            <w:proofErr w:type="spellStart"/>
             <w:r>
               <w:rPr>
                 <w:i/>
               </w:rPr>
               <w:t>vajrang</w:t>
             </w:r>
+            <w:proofErr w:type="spellEnd"/>
           </w:p>
         </w:tc>
         <w:tc>
@@ -11508,9 +11868,9 @@
     </w:tbl>
     <w:p/>
     <w:sectPr>
-      <w:headerReference w:type="default" r:id="rId19"/>
-      <w:footerReference w:type="default" r:id="rId20"/>
-      <w:footerReference w:type="first" r:id="rId21"/>
+      <w:headerReference w:type="default" r:id="rId23"/>
+      <w:footerReference w:type="default" r:id="rId24"/>
+      <w:footerReference w:type="first" r:id="rId25"/>
       <w:pgSz w:w="11906" w:h="16838"/>
       <w:pgMar w:top="1440" w:right="1440" w:bottom="1440" w:left="1440" w:header="0" w:footer="720" w:gutter="0"/>
       <w:pgNumType w:start="1"/>
@@ -11522,8 +11882,51 @@
 </w:document>
 </file>
 
+<file path=word/comments.xml><?xml version="1.0" encoding="utf-8"?>
+<w:comments xmlns:wpc="http://schemas.microsoft.com/office/word/2010/wordprocessingCanvas" xmlns:cx="http://schemas.microsoft.com/office/drawing/2014/chartex" xmlns:cx1="http://schemas.microsoft.com/office/drawing/2015/9/8/chartex" xmlns:cx2="http://schemas.microsoft.com/office/drawing/2015/10/21/chartex" xmlns:cx3="http://schemas.microsoft.com/office/drawing/2016/5/9/chartex" xmlns:cx4="http://schemas.microsoft.com/office/drawing/2016/5/10/chartex" xmlns:cx5="http://schemas.microsoft.com/office/drawing/2016/5/11/chartex" xmlns:cx6="http://schemas.microsoft.com/office/drawing/2016/5/12/chartex" xmlns:cx7="http://schemas.microsoft.com/office/drawing/2016/5/13/chartex" xmlns:cx8="http://schemas.microsoft.com/office/drawing/2016/5/14/chartex" xmlns:mc="http://schemas.openxmlformats.org/markup-compatibility/2006" xmlns:aink="http://schemas.microsoft.com/office/drawing/2016/ink" xmlns:am3d="http://schemas.microsoft.com/office/drawing/2017/model3d" xmlns:o="urn:schemas-microsoft-com:office:office" xmlns:r="http://schemas.openxmlformats.org/officeDocument/2006/relationships" xmlns:m="http://schemas.openxmlformats.org/officeDocument/2006/math" xmlns:v="urn:schemas-microsoft-com:vml" xmlns:wp14="http://schemas.microsoft.com/office/word/2010/wordprocessingDrawing" xmlns:wp="http://schemas.openxmlformats.org/drawingml/2006/wordprocessingDrawing" xmlns:w10="urn:schemas-microsoft-com:office:word" xmlns:w="http://schemas.openxmlformats.org/wordprocessingml/2006/main" xmlns:w14="http://schemas.microsoft.com/office/word/2010/wordml" xmlns:w15="http://schemas.microsoft.com/office/word/2012/wordml" xmlns:w16cex="http://schemas.microsoft.com/office/word/2018/wordml/cex" xmlns:w16cid="http://schemas.microsoft.com/office/word/2016/wordml/cid" xmlns:w16="http://schemas.microsoft.com/office/word/2018/wordml" xmlns:w16sdtdh="http://schemas.microsoft.com/office/word/2020/wordml/sdtdatahash" xmlns:w16se="http://schemas.microsoft.com/office/word/2015/wordml/symex" xmlns:wpg="http://schemas.microsoft.com/office/word/2010/wordprocessingGroup" xmlns:wpi="http://schemas.microsoft.com/office/word/2010/wordprocessingInk" xmlns:wne="http://schemas.microsoft.com/office/word/2006/wordml" xmlns:wps="http://schemas.microsoft.com/office/word/2010/wordprocessingShape" mc:Ignorable="w14 w15 w16se w16cid w16 w16cex w16sdtdh wp14">
+  <w:comment w:id="9" w:author="Avinash Billakurthi" w:date="2021-07-25T22:40:00Z" w:initials="AB">
+    <w:p>
+      <w:pPr>
+        <w:pStyle w:val="CommentText"/>
+        <w:jc w:val="left"/>
+      </w:pPr>
+      <w:r>
+        <w:rPr>
+          <w:rStyle w:val="CommentReference"/>
+        </w:rPr>
+        <w:annotationRef/>
+      </w:r>
+      <w:r>
+        <w:rPr>
+          <w:lang w:val="en-IN"/>
+        </w:rPr>
+        <w:t>Please update the complete exact flow</w:t>
+      </w:r>
+    </w:p>
+  </w:comment>
+</w:comments>
+</file>
+
+<file path=word/commentsExtended.xml><?xml version="1.0" encoding="utf-8"?>
+<w15:commentsEx xmlns:wpc="http://schemas.microsoft.com/office/word/2010/wordprocessingCanvas" xmlns:cx="http://schemas.microsoft.com/office/drawing/2014/chartex" xmlns:cx1="http://schemas.microsoft.com/office/drawing/2015/9/8/chartex" xmlns:cx2="http://schemas.microsoft.com/office/drawing/2015/10/21/chartex" xmlns:cx3="http://schemas.microsoft.com/office/drawing/2016/5/9/chartex" xmlns:cx4="http://schemas.microsoft.com/office/drawing/2016/5/10/chartex" xmlns:cx5="http://schemas.microsoft.com/office/drawing/2016/5/11/chartex" xmlns:cx6="http://schemas.microsoft.com/office/drawing/2016/5/12/chartex" xmlns:cx7="http://schemas.microsoft.com/office/drawing/2016/5/13/chartex" xmlns:cx8="http://schemas.microsoft.com/office/drawing/2016/5/14/chartex" xmlns:mc="http://schemas.openxmlformats.org/markup-compatibility/2006" xmlns:aink="http://schemas.microsoft.com/office/drawing/2016/ink" xmlns:am3d="http://schemas.microsoft.com/office/drawing/2017/model3d" xmlns:o="urn:schemas-microsoft-com:office:office" xmlns:r="http://schemas.openxmlformats.org/officeDocument/2006/relationships" xmlns:m="http://schemas.openxmlformats.org/officeDocument/2006/math" xmlns:v="urn:schemas-microsoft-com:vml" xmlns:wp14="http://schemas.microsoft.com/office/word/2010/wordprocessingDrawing" xmlns:wp="http://schemas.openxmlformats.org/drawingml/2006/wordprocessingDrawing" xmlns:w10="urn:schemas-microsoft-com:office:word" xmlns:w="http://schemas.openxmlformats.org/wordprocessingml/2006/main" xmlns:w14="http://schemas.microsoft.com/office/word/2010/wordml" xmlns:w15="http://schemas.microsoft.com/office/word/2012/wordml" xmlns:w16cex="http://schemas.microsoft.com/office/word/2018/wordml/cex" xmlns:w16cid="http://schemas.microsoft.com/office/word/2016/wordml/cid" xmlns:w16="http://schemas.microsoft.com/office/word/2018/wordml" xmlns:w16sdtdh="http://schemas.microsoft.com/office/word/2020/wordml/sdtdatahash" xmlns:w16se="http://schemas.microsoft.com/office/word/2015/wordml/symex" xmlns:wpg="http://schemas.microsoft.com/office/word/2010/wordprocessingGroup" xmlns:wpi="http://schemas.microsoft.com/office/word/2010/wordprocessingInk" xmlns:wne="http://schemas.microsoft.com/office/word/2006/wordml" xmlns:wps="http://schemas.microsoft.com/office/word/2010/wordprocessingShape" mc:Ignorable="w14 w15 w16se w16cid w16 w16cex w16sdtdh wp14">
+  <w15:commentEx w15:paraId="491CEEBC" w15:done="0"/>
+</w15:commentsEx>
+</file>
+
+<file path=word/commentsExtensible.xml><?xml version="1.0" encoding="utf-8"?>
+<w16cex:commentsExtensible xmlns:wpc="http://schemas.microsoft.com/office/word/2010/wordprocessingCanvas" xmlns:cx="http://schemas.microsoft.com/office/drawing/2014/chartex" xmlns:cx1="http://schemas.microsoft.com/office/drawing/2015/9/8/chartex" xmlns:cx2="http://schemas.microsoft.com/office/drawing/2015/10/21/chartex" xmlns:cx3="http://schemas.microsoft.com/office/drawing/2016/5/9/chartex" xmlns:cx4="http://schemas.microsoft.com/office/drawing/2016/5/10/chartex" xmlns:cx5="http://schemas.microsoft.com/office/drawing/2016/5/11/chartex" xmlns:cx6="http://schemas.microsoft.com/office/drawing/2016/5/12/chartex" xmlns:cx7="http://schemas.microsoft.com/office/drawing/2016/5/13/chartex" xmlns:cx8="http://schemas.microsoft.com/office/drawing/2016/5/14/chartex" xmlns:mc="http://schemas.openxmlformats.org/markup-compatibility/2006" xmlns:aink="http://schemas.microsoft.com/office/drawing/2016/ink" xmlns:am3d="http://schemas.microsoft.com/office/drawing/2017/model3d" xmlns:o="urn:schemas-microsoft-com:office:office" xmlns:r="http://schemas.openxmlformats.org/officeDocument/2006/relationships" xmlns:m="http://schemas.openxmlformats.org/officeDocument/2006/math" xmlns:v="urn:schemas-microsoft-com:vml" xmlns:wp14="http://schemas.microsoft.com/office/word/2010/wordprocessingDrawing" xmlns:wp="http://schemas.openxmlformats.org/drawingml/2006/wordprocessingDrawing" xmlns:w10="urn:schemas-microsoft-com:office:word" xmlns:w="http://schemas.openxmlformats.org/wordprocessingml/2006/main" xmlns:w14="http://schemas.microsoft.com/office/word/2010/wordml" xmlns:w15="http://schemas.microsoft.com/office/word/2012/wordml" xmlns:w16cex="http://schemas.microsoft.com/office/word/2018/wordml/cex" xmlns:w16cid="http://schemas.microsoft.com/office/word/2016/wordml/cid" xmlns:w16="http://schemas.microsoft.com/office/word/2018/wordml" xmlns:w16sdtdh="http://schemas.microsoft.com/office/word/2020/wordml/sdtdatahash" xmlns:w16se="http://schemas.microsoft.com/office/word/2015/wordml/symex" xmlns:wpg="http://schemas.microsoft.com/office/word/2010/wordprocessingGroup" xmlns:wpi="http://schemas.microsoft.com/office/word/2010/wordprocessingInk" xmlns:wne="http://schemas.microsoft.com/office/word/2006/wordml" xmlns:wps="http://schemas.microsoft.com/office/word/2010/wordprocessingShape" mc:Ignorable="w14 w15 w16se w16cid w16 w16cex w16sdtdh wp14">
+  <w16cex:commentExtensible w16cex:durableId="24A866C1" w16cex:dateUtc="2021-07-26T02:40:00Z"/>
+</w16cex:commentsExtensible>
+</file>
+
+<file path=word/commentsIds.xml><?xml version="1.0" encoding="utf-8"?>
+<w16cid:commentsIds xmlns:wpc="http://schemas.microsoft.com/office/word/2010/wordprocessingCanvas" xmlns:cx="http://schemas.microsoft.com/office/drawing/2014/chartex" xmlns:cx1="http://schemas.microsoft.com/office/drawing/2015/9/8/chartex" xmlns:cx2="http://schemas.microsoft.com/office/drawing/2015/10/21/chartex" xmlns:cx3="http://schemas.microsoft.com/office/drawing/2016/5/9/chartex" xmlns:cx4="http://schemas.microsoft.com/office/drawing/2016/5/10/chartex" xmlns:cx5="http://schemas.microsoft.com/office/drawing/2016/5/11/chartex" xmlns:cx6="http://schemas.microsoft.com/office/drawing/2016/5/12/chartex" xmlns:cx7="http://schemas.microsoft.com/office/drawing/2016/5/13/chartex" xmlns:cx8="http://schemas.microsoft.com/office/drawing/2016/5/14/chartex" xmlns:mc="http://schemas.openxmlformats.org/markup-compatibility/2006" xmlns:aink="http://schemas.microsoft.com/office/drawing/2016/ink" xmlns:am3d="http://schemas.microsoft.com/office/drawing/2017/model3d" xmlns:o="urn:schemas-microsoft-com:office:office" xmlns:r="http://schemas.openxmlformats.org/officeDocument/2006/relationships" xmlns:m="http://schemas.openxmlformats.org/officeDocument/2006/math" xmlns:v="urn:schemas-microsoft-com:vml" xmlns:wp14="http://schemas.microsoft.com/office/word/2010/wordprocessingDrawing" xmlns:wp="http://schemas.openxmlformats.org/drawingml/2006/wordprocessingDrawing" xmlns:w10="urn:schemas-microsoft-com:office:word" xmlns:w="http://schemas.openxmlformats.org/wordprocessingml/2006/main" xmlns:w14="http://schemas.microsoft.com/office/word/2010/wordml" xmlns:w15="http://schemas.microsoft.com/office/word/2012/wordml" xmlns:w16cex="http://schemas.microsoft.com/office/word/2018/wordml/cex" xmlns:w16cid="http://schemas.microsoft.com/office/word/2016/wordml/cid" xmlns:w16="http://schemas.microsoft.com/office/word/2018/wordml" xmlns:w16sdtdh="http://schemas.microsoft.com/office/word/2020/wordml/sdtdatahash" xmlns:w16se="http://schemas.microsoft.com/office/word/2015/wordml/symex" xmlns:wpg="http://schemas.microsoft.com/office/word/2010/wordprocessingGroup" xmlns:wpi="http://schemas.microsoft.com/office/word/2010/wordprocessingInk" xmlns:wne="http://schemas.microsoft.com/office/word/2006/wordml" xmlns:wps="http://schemas.microsoft.com/office/word/2010/wordprocessingShape" mc:Ignorable="w14 w15 w16se w16cid w16 w16cex w16sdtdh wp14">
+  <w16cid:commentId w16cid:paraId="491CEEBC" w16cid:durableId="24A866C1"/>
+</w16cid:commentsIds>
+</file>
+
 <file path=word/endnotes.xml><?xml version="1.0" encoding="utf-8"?>
-<w:endnotes xmlns:wpc="http://schemas.microsoft.com/office/word/2010/wordprocessingCanvas" xmlns:cx="http://schemas.microsoft.com/office/drawing/2014/chartex" xmlns:cx1="http://schemas.microsoft.com/office/drawing/2015/9/8/chartex" xmlns:cx2="http://schemas.microsoft.com/office/drawing/2015/10/21/chartex" xmlns:cx3="http://schemas.microsoft.com/office/drawing/2016/5/9/chartex" xmlns:cx4="http://schemas.microsoft.com/office/drawing/2016/5/10/chartex" xmlns:cx5="http://schemas.microsoft.com/office/drawing/2016/5/11/chartex" xmlns:cx6="http://schemas.microsoft.com/office/drawing/2016/5/12/chartex" xmlns:cx7="http://schemas.microsoft.com/office/drawing/2016/5/13/chartex" xmlns:cx8="http://schemas.microsoft.com/office/drawing/2016/5/14/chartex" xmlns:mc="http://schemas.openxmlformats.org/markup-compatibility/2006" xmlns:aink="http://schemas.microsoft.com/office/drawing/2016/ink" xmlns:am3d="http://schemas.microsoft.com/office/drawing/2017/model3d" xmlns:o="urn:schemas-microsoft-com:office:office" xmlns:r="http://schemas.openxmlformats.org/officeDocument/2006/relationships" xmlns:m="http://schemas.openxmlformats.org/officeDocument/2006/math" xmlns:v="urn:schemas-microsoft-com:vml" xmlns:wp14="http://schemas.microsoft.com/office/word/2010/wordprocessingDrawing" xmlns:wp="http://schemas.openxmlformats.org/drawingml/2006/wordprocessingDrawing" xmlns:w10="urn:schemas-microsoft-com:office:word" xmlns:w="http://schemas.openxmlformats.org/wordprocessingml/2006/main" xmlns:w14="http://schemas.microsoft.com/office/word/2010/wordml" xmlns:w15="http://schemas.microsoft.com/office/word/2012/wordml" xmlns:w16cex="http://schemas.microsoft.com/office/word/2018/wordml/cex" xmlns:w16cid="http://schemas.microsoft.com/office/word/2016/wordml/cid" xmlns:w16="http://schemas.microsoft.com/office/word/2018/wordml" xmlns:w16se="http://schemas.microsoft.com/office/word/2015/wordml/symex" xmlns:wpg="http://schemas.microsoft.com/office/word/2010/wordprocessingGroup" xmlns:wpi="http://schemas.microsoft.com/office/word/2010/wordprocessingInk" xmlns:wne="http://schemas.microsoft.com/office/word/2006/wordml" xmlns:wps="http://schemas.microsoft.com/office/word/2010/wordprocessingShape" mc:Ignorable="w14 w15 w16se w16cid w16 w16cex wp14">
+<w:endnotes xmlns:wpc="http://schemas.microsoft.com/office/word/2010/wordprocessingCanvas" xmlns:cx="http://schemas.microsoft.com/office/drawing/2014/chartex" xmlns:cx1="http://schemas.microsoft.com/office/drawing/2015/9/8/chartex" xmlns:cx2="http://schemas.microsoft.com/office/drawing/2015/10/21/chartex" xmlns:cx3="http://schemas.microsoft.com/office/drawing/2016/5/9/chartex" xmlns:cx4="http://schemas.microsoft.com/office/drawing/2016/5/10/chartex" xmlns:cx5="http://schemas.microsoft.com/office/drawing/2016/5/11/chartex" xmlns:cx6="http://schemas.microsoft.com/office/drawing/2016/5/12/chartex" xmlns:cx7="http://schemas.microsoft.com/office/drawing/2016/5/13/chartex" xmlns:cx8="http://schemas.microsoft.com/office/drawing/2016/5/14/chartex" xmlns:mc="http://schemas.openxmlformats.org/markup-compatibility/2006" xmlns:aink="http://schemas.microsoft.com/office/drawing/2016/ink" xmlns:am3d="http://schemas.microsoft.com/office/drawing/2017/model3d" xmlns:o="urn:schemas-microsoft-com:office:office" xmlns:r="http://schemas.openxmlformats.org/officeDocument/2006/relationships" xmlns:m="http://schemas.openxmlformats.org/officeDocument/2006/math" xmlns:v="urn:schemas-microsoft-com:vml" xmlns:wp14="http://schemas.microsoft.com/office/word/2010/wordprocessingDrawing" xmlns:wp="http://schemas.openxmlformats.org/drawingml/2006/wordprocessingDrawing" xmlns:w10="urn:schemas-microsoft-com:office:word" xmlns:w="http://schemas.openxmlformats.org/wordprocessingml/2006/main" xmlns:w14="http://schemas.microsoft.com/office/word/2010/wordml" xmlns:w15="http://schemas.microsoft.com/office/word/2012/wordml" xmlns:w16cex="http://schemas.microsoft.com/office/word/2018/wordml/cex" xmlns:w16cid="http://schemas.microsoft.com/office/word/2016/wordml/cid" xmlns:w16="http://schemas.microsoft.com/office/word/2018/wordml" xmlns:w16sdtdh="http://schemas.microsoft.com/office/word/2020/wordml/sdtdatahash" xmlns:w16se="http://schemas.microsoft.com/office/word/2015/wordml/symex" xmlns:wpg="http://schemas.microsoft.com/office/word/2010/wordprocessingGroup" xmlns:wpi="http://schemas.microsoft.com/office/word/2010/wordprocessingInk" xmlns:wne="http://schemas.microsoft.com/office/word/2006/wordml" xmlns:wps="http://schemas.microsoft.com/office/word/2010/wordprocessingShape" mc:Ignorable="w14 w15 w16se w16cid w16 w16cex w16sdtdh wp14">
   <w:endnote w:type="separator" w:id="-1">
     <w:p>
       <w:pPr>
@@ -11548,7 +11951,7 @@
 </file>
 
 <file path=word/footer1.xml><?xml version="1.0" encoding="utf-8"?>
-<w:ftr xmlns:wpc="http://schemas.microsoft.com/office/word/2010/wordprocessingCanvas" xmlns:cx="http://schemas.microsoft.com/office/drawing/2014/chartex" xmlns:cx1="http://schemas.microsoft.com/office/drawing/2015/9/8/chartex" xmlns:cx2="http://schemas.microsoft.com/office/drawing/2015/10/21/chartex" xmlns:cx3="http://schemas.microsoft.com/office/drawing/2016/5/9/chartex" xmlns:cx4="http://schemas.microsoft.com/office/drawing/2016/5/10/chartex" xmlns:cx5="http://schemas.microsoft.com/office/drawing/2016/5/11/chartex" xmlns:cx6="http://schemas.microsoft.com/office/drawing/2016/5/12/chartex" xmlns:cx7="http://schemas.microsoft.com/office/drawing/2016/5/13/chartex" xmlns:cx8="http://schemas.microsoft.com/office/drawing/2016/5/14/chartex" xmlns:mc="http://schemas.openxmlformats.org/markup-compatibility/2006" xmlns:aink="http://schemas.microsoft.com/office/drawing/2016/ink" xmlns:am3d="http://schemas.microsoft.com/office/drawing/2017/model3d" xmlns:o="urn:schemas-microsoft-com:office:office" xmlns:r="http://schemas.openxmlformats.org/officeDocument/2006/relationships" xmlns:m="http://schemas.openxmlformats.org/officeDocument/2006/math" xmlns:v="urn:schemas-microsoft-com:vml" xmlns:wp14="http://schemas.microsoft.com/office/word/2010/wordprocessingDrawing" xmlns:wp="http://schemas.openxmlformats.org/drawingml/2006/wordprocessingDrawing" xmlns:w10="urn:schemas-microsoft-com:office:word" xmlns:w="http://schemas.openxmlformats.org/wordprocessingml/2006/main" xmlns:w14="http://schemas.microsoft.com/office/word/2010/wordml" xmlns:w15="http://schemas.microsoft.com/office/word/2012/wordml" xmlns:w16cex="http://schemas.microsoft.com/office/word/2018/wordml/cex" xmlns:w16cid="http://schemas.microsoft.com/office/word/2016/wordml/cid" xmlns:w16="http://schemas.microsoft.com/office/word/2018/wordml" xmlns:w16se="http://schemas.microsoft.com/office/word/2015/wordml/symex" xmlns:wpg="http://schemas.microsoft.com/office/word/2010/wordprocessingGroup" xmlns:wpi="http://schemas.microsoft.com/office/word/2010/wordprocessingInk" xmlns:wne="http://schemas.microsoft.com/office/word/2006/wordml" xmlns:wps="http://schemas.microsoft.com/office/word/2010/wordprocessingShape" mc:Ignorable="w14 w15 w16se w16cid w16 w16cex wp14">
+<w:ftr xmlns:wpc="http://schemas.microsoft.com/office/word/2010/wordprocessingCanvas" xmlns:cx="http://schemas.microsoft.com/office/drawing/2014/chartex" xmlns:cx1="http://schemas.microsoft.com/office/drawing/2015/9/8/chartex" xmlns:cx2="http://schemas.microsoft.com/office/drawing/2015/10/21/chartex" xmlns:cx3="http://schemas.microsoft.com/office/drawing/2016/5/9/chartex" xmlns:cx4="http://schemas.microsoft.com/office/drawing/2016/5/10/chartex" xmlns:cx5="http://schemas.microsoft.com/office/drawing/2016/5/11/chartex" xmlns:cx6="http://schemas.microsoft.com/office/drawing/2016/5/12/chartex" xmlns:cx7="http://schemas.microsoft.com/office/drawing/2016/5/13/chartex" xmlns:cx8="http://schemas.microsoft.com/office/drawing/2016/5/14/chartex" xmlns:mc="http://schemas.openxmlformats.org/markup-compatibility/2006" xmlns:aink="http://schemas.microsoft.com/office/drawing/2016/ink" xmlns:am3d="http://schemas.microsoft.com/office/drawing/2017/model3d" xmlns:o="urn:schemas-microsoft-com:office:office" xmlns:r="http://schemas.openxmlformats.org/officeDocument/2006/relationships" xmlns:m="http://schemas.openxmlformats.org/officeDocument/2006/math" xmlns:v="urn:schemas-microsoft-com:vml" xmlns:wp14="http://schemas.microsoft.com/office/word/2010/wordprocessingDrawing" xmlns:wp="http://schemas.openxmlformats.org/drawingml/2006/wordprocessingDrawing" xmlns:w10="urn:schemas-microsoft-com:office:word" xmlns:w="http://schemas.openxmlformats.org/wordprocessingml/2006/main" xmlns:w14="http://schemas.microsoft.com/office/word/2010/wordml" xmlns:w15="http://schemas.microsoft.com/office/word/2012/wordml" xmlns:w16cex="http://schemas.microsoft.com/office/word/2018/wordml/cex" xmlns:w16cid="http://schemas.microsoft.com/office/word/2016/wordml/cid" xmlns:w16="http://schemas.microsoft.com/office/word/2018/wordml" xmlns:w16sdtdh="http://schemas.microsoft.com/office/word/2020/wordml/sdtdatahash" xmlns:w16se="http://schemas.microsoft.com/office/word/2015/wordml/symex" xmlns:wpg="http://schemas.microsoft.com/office/word/2010/wordprocessingGroup" xmlns:wpi="http://schemas.microsoft.com/office/word/2010/wordprocessingInk" xmlns:wne="http://schemas.microsoft.com/office/word/2006/wordml" xmlns:wps="http://schemas.microsoft.com/office/word/2010/wordprocessingShape" mc:Ignorable="w14 w15 w16se w16cid w16 w16cex w16sdtdh wp14">
   <w:p>
     <w:pPr>
       <w:tabs>
@@ -11594,20 +11997,35 @@
         <w:rFonts w:ascii="Ubuntu" w:eastAsia="Ubuntu" w:hAnsi="Ubuntu" w:cs="Ubuntu"/>
         <w:color w:val="308DC6"/>
       </w:rPr>
-      <w:t xml:space="preserve">Process Name -  </w:t>
+      <w:t xml:space="preserve">Process Name </w:t>
+    </w:r>
+    <w:proofErr w:type="gramStart"/>
+    <w:r>
+      <w:rPr>
+        <w:rFonts w:ascii="Ubuntu" w:eastAsia="Ubuntu" w:hAnsi="Ubuntu" w:cs="Ubuntu"/>
+        <w:color w:val="308DC6"/>
+      </w:rPr>
+      <w:t xml:space="preserve">-  </w:t>
     </w:r>
     <w:r>
       <w:rPr>
         <w:color w:val="308DC6"/>
       </w:rPr>
-      <w:t>Process Definition Document v 1.0</w:t>
+      <w:t>Process</w:t>
+    </w:r>
+    <w:proofErr w:type="gramEnd"/>
+    <w:r>
+      <w:rPr>
+        <w:color w:val="308DC6"/>
+      </w:rPr>
+      <w:t xml:space="preserve"> Definition Document v 1.0</w:t>
     </w:r>
   </w:p>
 </w:ftr>
 </file>
 
 <file path=word/footer2.xml><?xml version="1.0" encoding="utf-8"?>
-<w:ftr xmlns:wpc="http://schemas.microsoft.com/office/word/2010/wordprocessingCanvas" xmlns:cx="http://schemas.microsoft.com/office/drawing/2014/chartex" xmlns:cx1="http://schemas.microsoft.com/office/drawing/2015/9/8/chartex" xmlns:cx2="http://schemas.microsoft.com/office/drawing/2015/10/21/chartex" xmlns:cx3="http://schemas.microsoft.com/office/drawing/2016/5/9/chartex" xmlns:cx4="http://schemas.microsoft.com/office/drawing/2016/5/10/chartex" xmlns:cx5="http://schemas.microsoft.com/office/drawing/2016/5/11/chartex" xmlns:cx6="http://schemas.microsoft.com/office/drawing/2016/5/12/chartex" xmlns:cx7="http://schemas.microsoft.com/office/drawing/2016/5/13/chartex" xmlns:cx8="http://schemas.microsoft.com/office/drawing/2016/5/14/chartex" xmlns:mc="http://schemas.openxmlformats.org/markup-compatibility/2006" xmlns:aink="http://schemas.microsoft.com/office/drawing/2016/ink" xmlns:am3d="http://schemas.microsoft.com/office/drawing/2017/model3d" xmlns:o="urn:schemas-microsoft-com:office:office" xmlns:r="http://schemas.openxmlformats.org/officeDocument/2006/relationships" xmlns:m="http://schemas.openxmlformats.org/officeDocument/2006/math" xmlns:v="urn:schemas-microsoft-com:vml" xmlns:wp14="http://schemas.microsoft.com/office/word/2010/wordprocessingDrawing" xmlns:wp="http://schemas.openxmlformats.org/drawingml/2006/wordprocessingDrawing" xmlns:w10="urn:schemas-microsoft-com:office:word" xmlns:w="http://schemas.openxmlformats.org/wordprocessingml/2006/main" xmlns:w14="http://schemas.microsoft.com/office/word/2010/wordml" xmlns:w15="http://schemas.microsoft.com/office/word/2012/wordml" xmlns:w16cex="http://schemas.microsoft.com/office/word/2018/wordml/cex" xmlns:w16cid="http://schemas.microsoft.com/office/word/2016/wordml/cid" xmlns:w16="http://schemas.microsoft.com/office/word/2018/wordml" xmlns:w16se="http://schemas.microsoft.com/office/word/2015/wordml/symex" xmlns:wpg="http://schemas.microsoft.com/office/word/2010/wordprocessingGroup" xmlns:wpi="http://schemas.microsoft.com/office/word/2010/wordprocessingInk" xmlns:wne="http://schemas.microsoft.com/office/word/2006/wordml" xmlns:wps="http://schemas.microsoft.com/office/word/2010/wordprocessingShape" mc:Ignorable="w14 w15 w16se w16cid w16 w16cex wp14">
+<w:ftr xmlns:wpc="http://schemas.microsoft.com/office/word/2010/wordprocessingCanvas" xmlns:cx="http://schemas.microsoft.com/office/drawing/2014/chartex" xmlns:cx1="http://schemas.microsoft.com/office/drawing/2015/9/8/chartex" xmlns:cx2="http://schemas.microsoft.com/office/drawing/2015/10/21/chartex" xmlns:cx3="http://schemas.microsoft.com/office/drawing/2016/5/9/chartex" xmlns:cx4="http://schemas.microsoft.com/office/drawing/2016/5/10/chartex" xmlns:cx5="http://schemas.microsoft.com/office/drawing/2016/5/11/chartex" xmlns:cx6="http://schemas.microsoft.com/office/drawing/2016/5/12/chartex" xmlns:cx7="http://schemas.microsoft.com/office/drawing/2016/5/13/chartex" xmlns:cx8="http://schemas.microsoft.com/office/drawing/2016/5/14/chartex" xmlns:mc="http://schemas.openxmlformats.org/markup-compatibility/2006" xmlns:aink="http://schemas.microsoft.com/office/drawing/2016/ink" xmlns:am3d="http://schemas.microsoft.com/office/drawing/2017/model3d" xmlns:o="urn:schemas-microsoft-com:office:office" xmlns:r="http://schemas.openxmlformats.org/officeDocument/2006/relationships" xmlns:m="http://schemas.openxmlformats.org/officeDocument/2006/math" xmlns:v="urn:schemas-microsoft-com:vml" xmlns:wp14="http://schemas.microsoft.com/office/word/2010/wordprocessingDrawing" xmlns:wp="http://schemas.openxmlformats.org/drawingml/2006/wordprocessingDrawing" xmlns:w10="urn:schemas-microsoft-com:office:word" xmlns:w="http://schemas.openxmlformats.org/wordprocessingml/2006/main" xmlns:w14="http://schemas.microsoft.com/office/word/2010/wordml" xmlns:w15="http://schemas.microsoft.com/office/word/2012/wordml" xmlns:w16cex="http://schemas.microsoft.com/office/word/2018/wordml/cex" xmlns:w16cid="http://schemas.microsoft.com/office/word/2016/wordml/cid" xmlns:w16="http://schemas.microsoft.com/office/word/2018/wordml" xmlns:w16sdtdh="http://schemas.microsoft.com/office/word/2020/wordml/sdtdatahash" xmlns:w16se="http://schemas.microsoft.com/office/word/2015/wordml/symex" xmlns:wpg="http://schemas.microsoft.com/office/word/2010/wordprocessingGroup" xmlns:wpi="http://schemas.microsoft.com/office/word/2010/wordprocessingInk" xmlns:wne="http://schemas.microsoft.com/office/word/2006/wordml" xmlns:wps="http://schemas.microsoft.com/office/word/2010/wordprocessingShape" mc:Ignorable="w14 w15 w16se w16cid w16 w16cex w16sdtdh wp14">
   <w:p>
     <w:pPr>
       <w:tabs>
@@ -11655,7 +12073,7 @@
 </file>
 
 <file path=word/footnotes.xml><?xml version="1.0" encoding="utf-8"?>
-<w:footnotes xmlns:wpc="http://schemas.microsoft.com/office/word/2010/wordprocessingCanvas" xmlns:cx="http://schemas.microsoft.com/office/drawing/2014/chartex" xmlns:cx1="http://schemas.microsoft.com/office/drawing/2015/9/8/chartex" xmlns:cx2="http://schemas.microsoft.com/office/drawing/2015/10/21/chartex" xmlns:cx3="http://schemas.microsoft.com/office/drawing/2016/5/9/chartex" xmlns:cx4="http://schemas.microsoft.com/office/drawing/2016/5/10/chartex" xmlns:cx5="http://schemas.microsoft.com/office/drawing/2016/5/11/chartex" xmlns:cx6="http://schemas.microsoft.com/office/drawing/2016/5/12/chartex" xmlns:cx7="http://schemas.microsoft.com/office/drawing/2016/5/13/chartex" xmlns:cx8="http://schemas.microsoft.com/office/drawing/2016/5/14/chartex" xmlns:mc="http://schemas.openxmlformats.org/markup-compatibility/2006" xmlns:aink="http://schemas.microsoft.com/office/drawing/2016/ink" xmlns:am3d="http://schemas.microsoft.com/office/drawing/2017/model3d" xmlns:o="urn:schemas-microsoft-com:office:office" xmlns:r="http://schemas.openxmlformats.org/officeDocument/2006/relationships" xmlns:m="http://schemas.openxmlformats.org/officeDocument/2006/math" xmlns:v="urn:schemas-microsoft-com:vml" xmlns:wp14="http://schemas.microsoft.com/office/word/2010/wordprocessingDrawing" xmlns:wp="http://schemas.openxmlformats.org/drawingml/2006/wordprocessingDrawing" xmlns:w10="urn:schemas-microsoft-com:office:word" xmlns:w="http://schemas.openxmlformats.org/wordprocessingml/2006/main" xmlns:w14="http://schemas.microsoft.com/office/word/2010/wordml" xmlns:w15="http://schemas.microsoft.com/office/word/2012/wordml" xmlns:w16cex="http://schemas.microsoft.com/office/word/2018/wordml/cex" xmlns:w16cid="http://schemas.microsoft.com/office/word/2016/wordml/cid" xmlns:w16="http://schemas.microsoft.com/office/word/2018/wordml" xmlns:w16se="http://schemas.microsoft.com/office/word/2015/wordml/symex" xmlns:wpg="http://schemas.microsoft.com/office/word/2010/wordprocessingGroup" xmlns:wpi="http://schemas.microsoft.com/office/word/2010/wordprocessingInk" xmlns:wne="http://schemas.microsoft.com/office/word/2006/wordml" xmlns:wps="http://schemas.microsoft.com/office/word/2010/wordprocessingShape" mc:Ignorable="w14 w15 w16se w16cid w16 w16cex wp14">
+<w:footnotes xmlns:wpc="http://schemas.microsoft.com/office/word/2010/wordprocessingCanvas" xmlns:cx="http://schemas.microsoft.com/office/drawing/2014/chartex" xmlns:cx1="http://schemas.microsoft.com/office/drawing/2015/9/8/chartex" xmlns:cx2="http://schemas.microsoft.com/office/drawing/2015/10/21/chartex" xmlns:cx3="http://schemas.microsoft.com/office/drawing/2016/5/9/chartex" xmlns:cx4="http://schemas.microsoft.com/office/drawing/2016/5/10/chartex" xmlns:cx5="http://schemas.microsoft.com/office/drawing/2016/5/11/chartex" xmlns:cx6="http://schemas.microsoft.com/office/drawing/2016/5/12/chartex" xmlns:cx7="http://schemas.microsoft.com/office/drawing/2016/5/13/chartex" xmlns:cx8="http://schemas.microsoft.com/office/drawing/2016/5/14/chartex" xmlns:mc="http://schemas.openxmlformats.org/markup-compatibility/2006" xmlns:aink="http://schemas.microsoft.com/office/drawing/2016/ink" xmlns:am3d="http://schemas.microsoft.com/office/drawing/2017/model3d" xmlns:o="urn:schemas-microsoft-com:office:office" xmlns:r="http://schemas.openxmlformats.org/officeDocument/2006/relationships" xmlns:m="http://schemas.openxmlformats.org/officeDocument/2006/math" xmlns:v="urn:schemas-microsoft-com:vml" xmlns:wp14="http://schemas.microsoft.com/office/word/2010/wordprocessingDrawing" xmlns:wp="http://schemas.openxmlformats.org/drawingml/2006/wordprocessingDrawing" xmlns:w10="urn:schemas-microsoft-com:office:word" xmlns:w="http://schemas.openxmlformats.org/wordprocessingml/2006/main" xmlns:w14="http://schemas.microsoft.com/office/word/2010/wordml" xmlns:w15="http://schemas.microsoft.com/office/word/2012/wordml" xmlns:w16cex="http://schemas.microsoft.com/office/word/2018/wordml/cex" xmlns:w16cid="http://schemas.microsoft.com/office/word/2016/wordml/cid" xmlns:w16="http://schemas.microsoft.com/office/word/2018/wordml" xmlns:w16sdtdh="http://schemas.microsoft.com/office/word/2020/wordml/sdtdatahash" xmlns:w16se="http://schemas.microsoft.com/office/word/2015/wordml/symex" xmlns:wpg="http://schemas.microsoft.com/office/word/2010/wordprocessingGroup" xmlns:wpi="http://schemas.microsoft.com/office/word/2010/wordprocessingInk" xmlns:wne="http://schemas.microsoft.com/office/word/2006/wordml" xmlns:wps="http://schemas.microsoft.com/office/word/2010/wordprocessingShape" mc:Ignorable="w14 w15 w16se w16cid w16 w16cex w16sdtdh wp14">
   <w:footnote w:type="separator" w:id="-1">
     <w:p>
       <w:pPr>
@@ -11680,7 +12098,7 @@
 </file>
 
 <file path=word/header1.xml><?xml version="1.0" encoding="utf-8"?>
-<w:hdr xmlns:wpc="http://schemas.microsoft.com/office/word/2010/wordprocessingCanvas" xmlns:cx="http://schemas.microsoft.com/office/drawing/2014/chartex" xmlns:cx1="http://schemas.microsoft.com/office/drawing/2015/9/8/chartex" xmlns:cx2="http://schemas.microsoft.com/office/drawing/2015/10/21/chartex" xmlns:cx3="http://schemas.microsoft.com/office/drawing/2016/5/9/chartex" xmlns:cx4="http://schemas.microsoft.com/office/drawing/2016/5/10/chartex" xmlns:cx5="http://schemas.microsoft.com/office/drawing/2016/5/11/chartex" xmlns:cx6="http://schemas.microsoft.com/office/drawing/2016/5/12/chartex" xmlns:cx7="http://schemas.microsoft.com/office/drawing/2016/5/13/chartex" xmlns:cx8="http://schemas.microsoft.com/office/drawing/2016/5/14/chartex" xmlns:mc="http://schemas.openxmlformats.org/markup-compatibility/2006" xmlns:aink="http://schemas.microsoft.com/office/drawing/2016/ink" xmlns:am3d="http://schemas.microsoft.com/office/drawing/2017/model3d" xmlns:o="urn:schemas-microsoft-com:office:office" xmlns:r="http://schemas.openxmlformats.org/officeDocument/2006/relationships" xmlns:m="http://schemas.openxmlformats.org/officeDocument/2006/math" xmlns:v="urn:schemas-microsoft-com:vml" xmlns:wp14="http://schemas.microsoft.com/office/word/2010/wordprocessingDrawing" xmlns:wp="http://schemas.openxmlformats.org/drawingml/2006/wordprocessingDrawing" xmlns:w10="urn:schemas-microsoft-com:office:word" xmlns:w="http://schemas.openxmlformats.org/wordprocessingml/2006/main" xmlns:w14="http://schemas.microsoft.com/office/word/2010/wordml" xmlns:w15="http://schemas.microsoft.com/office/word/2012/wordml" xmlns:w16cex="http://schemas.microsoft.com/office/word/2018/wordml/cex" xmlns:w16cid="http://schemas.microsoft.com/office/word/2016/wordml/cid" xmlns:w16="http://schemas.microsoft.com/office/word/2018/wordml" xmlns:w16se="http://schemas.microsoft.com/office/word/2015/wordml/symex" xmlns:wpg="http://schemas.microsoft.com/office/word/2010/wordprocessingGroup" xmlns:wpi="http://schemas.microsoft.com/office/word/2010/wordprocessingInk" xmlns:wne="http://schemas.microsoft.com/office/word/2006/wordml" xmlns:wps="http://schemas.microsoft.com/office/word/2010/wordprocessingShape" mc:Ignorable="w14 w15 w16se w16cid w16 w16cex wp14">
+<w:hdr xmlns:wpc="http://schemas.microsoft.com/office/word/2010/wordprocessingCanvas" xmlns:cx="http://schemas.microsoft.com/office/drawing/2014/chartex" xmlns:cx1="http://schemas.microsoft.com/office/drawing/2015/9/8/chartex" xmlns:cx2="http://schemas.microsoft.com/office/drawing/2015/10/21/chartex" xmlns:cx3="http://schemas.microsoft.com/office/drawing/2016/5/9/chartex" xmlns:cx4="http://schemas.microsoft.com/office/drawing/2016/5/10/chartex" xmlns:cx5="http://schemas.microsoft.com/office/drawing/2016/5/11/chartex" xmlns:cx6="http://schemas.microsoft.com/office/drawing/2016/5/12/chartex" xmlns:cx7="http://schemas.microsoft.com/office/drawing/2016/5/13/chartex" xmlns:cx8="http://schemas.microsoft.com/office/drawing/2016/5/14/chartex" xmlns:mc="http://schemas.openxmlformats.org/markup-compatibility/2006" xmlns:aink="http://schemas.microsoft.com/office/drawing/2016/ink" xmlns:am3d="http://schemas.microsoft.com/office/drawing/2017/model3d" xmlns:o="urn:schemas-microsoft-com:office:office" xmlns:r="http://schemas.openxmlformats.org/officeDocument/2006/relationships" xmlns:m="http://schemas.openxmlformats.org/officeDocument/2006/math" xmlns:v="urn:schemas-microsoft-com:vml" xmlns:wp14="http://schemas.microsoft.com/office/word/2010/wordprocessingDrawing" xmlns:wp="http://schemas.openxmlformats.org/drawingml/2006/wordprocessingDrawing" xmlns:w10="urn:schemas-microsoft-com:office:word" xmlns:w="http://schemas.openxmlformats.org/wordprocessingml/2006/main" xmlns:w14="http://schemas.microsoft.com/office/word/2010/wordml" xmlns:w15="http://schemas.microsoft.com/office/word/2012/wordml" xmlns:w16cex="http://schemas.microsoft.com/office/word/2018/wordml/cex" xmlns:w16cid="http://schemas.microsoft.com/office/word/2016/wordml/cid" xmlns:w16="http://schemas.microsoft.com/office/word/2018/wordml" xmlns:w16sdtdh="http://schemas.microsoft.com/office/word/2020/wordml/sdtdatahash" xmlns:w16se="http://schemas.microsoft.com/office/word/2015/wordml/symex" xmlns:wpg="http://schemas.microsoft.com/office/word/2010/wordprocessingGroup" xmlns:wpi="http://schemas.microsoft.com/office/word/2010/wordprocessingInk" xmlns:wne="http://schemas.microsoft.com/office/word/2006/wordml" xmlns:wps="http://schemas.microsoft.com/office/word/2010/wordprocessingShape" mc:Ignorable="w14 w15 w16se w16cid w16 w16cex w16sdtdh wp14">
   <w:p>
     <w:pPr>
       <w:tabs>
@@ -11745,7 +12163,7 @@
 </file>
 
 <file path=word/numbering.xml><?xml version="1.0" encoding="utf-8"?>
-<w:numbering xmlns:wpc="http://schemas.microsoft.com/office/word/2010/wordprocessingCanvas" xmlns:cx="http://schemas.microsoft.com/office/drawing/2014/chartex" xmlns:cx1="http://schemas.microsoft.com/office/drawing/2015/9/8/chartex" xmlns:cx2="http://schemas.microsoft.com/office/drawing/2015/10/21/chartex" xmlns:cx3="http://schemas.microsoft.com/office/drawing/2016/5/9/chartex" xmlns:cx4="http://schemas.microsoft.com/office/drawing/2016/5/10/chartex" xmlns:cx5="http://schemas.microsoft.com/office/drawing/2016/5/11/chartex" xmlns:cx6="http://schemas.microsoft.com/office/drawing/2016/5/12/chartex" xmlns:cx7="http://schemas.microsoft.com/office/drawing/2016/5/13/chartex" xmlns:cx8="http://schemas.microsoft.com/office/drawing/2016/5/14/chartex" xmlns:mc="http://schemas.openxmlformats.org/markup-compatibility/2006" xmlns:aink="http://schemas.microsoft.com/office/drawing/2016/ink" xmlns:am3d="http://schemas.microsoft.com/office/drawing/2017/model3d" xmlns:o="urn:schemas-microsoft-com:office:office" xmlns:r="http://schemas.openxmlformats.org/officeDocument/2006/relationships" xmlns:m="http://schemas.openxmlformats.org/officeDocument/2006/math" xmlns:v="urn:schemas-microsoft-com:vml" xmlns:wp14="http://schemas.microsoft.com/office/word/2010/wordprocessingDrawing" xmlns:wp="http://schemas.openxmlformats.org/drawingml/2006/wordprocessingDrawing" xmlns:w10="urn:schemas-microsoft-com:office:word" xmlns:w="http://schemas.openxmlformats.org/wordprocessingml/2006/main" xmlns:w14="http://schemas.microsoft.com/office/word/2010/wordml" xmlns:w15="http://schemas.microsoft.com/office/word/2012/wordml" xmlns:w16cex="http://schemas.microsoft.com/office/word/2018/wordml/cex" xmlns:w16cid="http://schemas.microsoft.com/office/word/2016/wordml/cid" xmlns:w16="http://schemas.microsoft.com/office/word/2018/wordml" xmlns:w16se="http://schemas.microsoft.com/office/word/2015/wordml/symex" xmlns:wpg="http://schemas.microsoft.com/office/word/2010/wordprocessingGroup" xmlns:wpi="http://schemas.microsoft.com/office/word/2010/wordprocessingInk" xmlns:wne="http://schemas.microsoft.com/office/word/2006/wordml" xmlns:wps="http://schemas.microsoft.com/office/word/2010/wordprocessingShape" mc:Ignorable="w14 w15 w16se w16cid w16 w16cex wp14">
+<w:numbering xmlns:wpc="http://schemas.microsoft.com/office/word/2010/wordprocessingCanvas" xmlns:cx="http://schemas.microsoft.com/office/drawing/2014/chartex" xmlns:cx1="http://schemas.microsoft.com/office/drawing/2015/9/8/chartex" xmlns:cx2="http://schemas.microsoft.com/office/drawing/2015/10/21/chartex" xmlns:cx3="http://schemas.microsoft.com/office/drawing/2016/5/9/chartex" xmlns:cx4="http://schemas.microsoft.com/office/drawing/2016/5/10/chartex" xmlns:cx5="http://schemas.microsoft.com/office/drawing/2016/5/11/chartex" xmlns:cx6="http://schemas.microsoft.com/office/drawing/2016/5/12/chartex" xmlns:cx7="http://schemas.microsoft.com/office/drawing/2016/5/13/chartex" xmlns:cx8="http://schemas.microsoft.com/office/drawing/2016/5/14/chartex" xmlns:mc="http://schemas.openxmlformats.org/markup-compatibility/2006" xmlns:aink="http://schemas.microsoft.com/office/drawing/2016/ink" xmlns:am3d="http://schemas.microsoft.com/office/drawing/2017/model3d" xmlns:o="urn:schemas-microsoft-com:office:office" xmlns:r="http://schemas.openxmlformats.org/officeDocument/2006/relationships" xmlns:m="http://schemas.openxmlformats.org/officeDocument/2006/math" xmlns:v="urn:schemas-microsoft-com:vml" xmlns:wp14="http://schemas.microsoft.com/office/word/2010/wordprocessingDrawing" xmlns:wp="http://schemas.openxmlformats.org/drawingml/2006/wordprocessingDrawing" xmlns:w10="urn:schemas-microsoft-com:office:word" xmlns:w="http://schemas.openxmlformats.org/wordprocessingml/2006/main" xmlns:w14="http://schemas.microsoft.com/office/word/2010/wordml" xmlns:w15="http://schemas.microsoft.com/office/word/2012/wordml" xmlns:w16cex="http://schemas.microsoft.com/office/word/2018/wordml/cex" xmlns:w16cid="http://schemas.microsoft.com/office/word/2016/wordml/cid" xmlns:w16="http://schemas.microsoft.com/office/word/2018/wordml" xmlns:w16sdtdh="http://schemas.microsoft.com/office/word/2020/wordml/sdtdatahash" xmlns:w16se="http://schemas.microsoft.com/office/word/2015/wordml/symex" xmlns:wpg="http://schemas.microsoft.com/office/word/2010/wordprocessingGroup" xmlns:wpi="http://schemas.microsoft.com/office/word/2010/wordprocessingInk" xmlns:wne="http://schemas.microsoft.com/office/word/2006/wordml" xmlns:wps="http://schemas.microsoft.com/office/word/2010/wordprocessingShape" mc:Ignorable="w14 w15 w16se w16cid w16 w16cex w16sdtdh wp14">
   <w:abstractNum w:abstractNumId="0" w15:restartNumberingAfterBreak="0">
     <w:nsid w:val="16DA641A"/>
     <w:multiLevelType w:val="hybridMultilevel"/>
@@ -12567,8 +12985,16 @@
 </w:numbering>
 </file>
 
+<file path=word/people.xml><?xml version="1.0" encoding="utf-8"?>
+<w15:people xmlns:wpc="http://schemas.microsoft.com/office/word/2010/wordprocessingCanvas" xmlns:cx="http://schemas.microsoft.com/office/drawing/2014/chartex" xmlns:cx1="http://schemas.microsoft.com/office/drawing/2015/9/8/chartex" xmlns:cx2="http://schemas.microsoft.com/office/drawing/2015/10/21/chartex" xmlns:cx3="http://schemas.microsoft.com/office/drawing/2016/5/9/chartex" xmlns:cx4="http://schemas.microsoft.com/office/drawing/2016/5/10/chartex" xmlns:cx5="http://schemas.microsoft.com/office/drawing/2016/5/11/chartex" xmlns:cx6="http://schemas.microsoft.com/office/drawing/2016/5/12/chartex" xmlns:cx7="http://schemas.microsoft.com/office/drawing/2016/5/13/chartex" xmlns:cx8="http://schemas.microsoft.com/office/drawing/2016/5/14/chartex" xmlns:mc="http://schemas.openxmlformats.org/markup-compatibility/2006" xmlns:aink="http://schemas.microsoft.com/office/drawing/2016/ink" xmlns:am3d="http://schemas.microsoft.com/office/drawing/2017/model3d" xmlns:o="urn:schemas-microsoft-com:office:office" xmlns:r="http://schemas.openxmlformats.org/officeDocument/2006/relationships" xmlns:m="http://schemas.openxmlformats.org/officeDocument/2006/math" xmlns:v="urn:schemas-microsoft-com:vml" xmlns:wp14="http://schemas.microsoft.com/office/word/2010/wordprocessingDrawing" xmlns:wp="http://schemas.openxmlformats.org/drawingml/2006/wordprocessingDrawing" xmlns:w10="urn:schemas-microsoft-com:office:word" xmlns:w="http://schemas.openxmlformats.org/wordprocessingml/2006/main" xmlns:w14="http://schemas.microsoft.com/office/word/2010/wordml" xmlns:w15="http://schemas.microsoft.com/office/word/2012/wordml" xmlns:w16cex="http://schemas.microsoft.com/office/word/2018/wordml/cex" xmlns:w16cid="http://schemas.microsoft.com/office/word/2016/wordml/cid" xmlns:w16="http://schemas.microsoft.com/office/word/2018/wordml" xmlns:w16sdtdh="http://schemas.microsoft.com/office/word/2020/wordml/sdtdatahash" xmlns:w16se="http://schemas.microsoft.com/office/word/2015/wordml/symex" xmlns:wpg="http://schemas.microsoft.com/office/word/2010/wordprocessingGroup" xmlns:wpi="http://schemas.microsoft.com/office/word/2010/wordprocessingInk" xmlns:wne="http://schemas.microsoft.com/office/word/2006/wordml" xmlns:wps="http://schemas.microsoft.com/office/word/2010/wordprocessingShape" mc:Ignorable="w14 w15 w16se w16cid w16 w16cex w16sdtdh wp14">
+  <w15:person w15:author="Avinash Billakurthi">
+    <w15:presenceInfo w15:providerId="None" w15:userId="Avinash Billakurthi"/>
+  </w15:person>
+</w15:people>
+</file>
+
 <file path=word/styles.xml><?xml version="1.0" encoding="utf-8"?>
-<w:styles xmlns:mc="http://schemas.openxmlformats.org/markup-compatibility/2006" xmlns:r="http://schemas.openxmlformats.org/officeDocument/2006/relationships" xmlns:w="http://schemas.openxmlformats.org/wordprocessingml/2006/main" xmlns:w14="http://schemas.microsoft.com/office/word/2010/wordml" xmlns:w15="http://schemas.microsoft.com/office/word/2012/wordml" xmlns:w16cex="http://schemas.microsoft.com/office/word/2018/wordml/cex" xmlns:w16cid="http://schemas.microsoft.com/office/word/2016/wordml/cid" xmlns:w16="http://schemas.microsoft.com/office/word/2018/wordml" xmlns:w16se="http://schemas.microsoft.com/office/word/2015/wordml/symex" mc:Ignorable="w14 w15 w16se w16cid w16 w16cex">
+<w:styles xmlns:mc="http://schemas.openxmlformats.org/markup-compatibility/2006" xmlns:r="http://schemas.openxmlformats.org/officeDocument/2006/relationships" xmlns:w="http://schemas.openxmlformats.org/wordprocessingml/2006/main" xmlns:w14="http://schemas.microsoft.com/office/word/2010/wordml" xmlns:w15="http://schemas.microsoft.com/office/word/2012/wordml" xmlns:w16cex="http://schemas.microsoft.com/office/word/2018/wordml/cex" xmlns:w16cid="http://schemas.microsoft.com/office/word/2016/wordml/cid" xmlns:w16="http://schemas.microsoft.com/office/word/2018/wordml" xmlns:w16sdtdh="http://schemas.microsoft.com/office/word/2020/wordml/sdtdatahash" xmlns:w16se="http://schemas.microsoft.com/office/word/2015/wordml/symex" mc:Ignorable="w14 w15 w16se w16cid w16 w16cex w16sdtdh">
   <w:docDefaults>
     <w:rPrDefault>
       <w:rPr>
@@ -12700,6 +13126,7 @@
     <w:lsdException w:name="HTML Sample" w:semiHidden="1" w:unhideWhenUsed="1"/>
     <w:lsdException w:name="HTML Typewriter" w:semiHidden="1" w:unhideWhenUsed="1"/>
     <w:lsdException w:name="HTML Variable" w:semiHidden="1" w:unhideWhenUsed="1"/>
+    <w:lsdException w:name="Normal Table" w:semiHidden="1" w:unhideWhenUsed="1"/>
     <w:lsdException w:name="annotation subject" w:semiHidden="1" w:unhideWhenUsed="1"/>
     <w:lsdException w:name="No List" w:semiHidden="1" w:unhideWhenUsed="1"/>
     <w:lsdException w:name="Outline List 1" w:semiHidden="1" w:unhideWhenUsed="1"/>
@@ -12746,8 +13173,10 @@
     <w:lsdException w:name="Table Subtle 2" w:semiHidden="1" w:unhideWhenUsed="1"/>
     <w:lsdException w:name="Table Web 1" w:semiHidden="1" w:unhideWhenUsed="1"/>
     <w:lsdException w:name="Table Web 2" w:semiHidden="1" w:unhideWhenUsed="1"/>
+    <w:lsdException w:name="Table Web 3" w:semiHidden="1" w:unhideWhenUsed="1"/>
     <w:lsdException w:name="Balloon Text" w:semiHidden="1" w:unhideWhenUsed="1"/>
     <w:lsdException w:name="Table Grid" w:uiPriority="39"/>
+    <w:lsdException w:name="Table Theme" w:semiHidden="1" w:unhideWhenUsed="1"/>
     <w:lsdException w:name="Placeholder Text" w:semiHidden="1"/>
     <w:lsdException w:name="No Spacing" w:uiPriority="1" w:qFormat="1"/>
     <w:lsdException w:name="Light Shading" w:uiPriority="60"/>
@@ -13451,6 +13880,72 @@
     <w:basedOn w:val="DefaultParagraphFont"/>
     <w:rsid w:val="005F0DA4"/>
   </w:style>
+  <w:style w:type="character" w:styleId="CommentReference">
+    <w:name w:val="annotation reference"/>
+    <w:basedOn w:val="DefaultParagraphFont"/>
+    <w:uiPriority w:val="99"/>
+    <w:semiHidden/>
+    <w:unhideWhenUsed/>
+    <w:rsid w:val="00142C4D"/>
+    <w:rPr>
+      <w:sz w:val="16"/>
+      <w:szCs w:val="16"/>
+    </w:rPr>
+  </w:style>
+  <w:style w:type="paragraph" w:styleId="CommentText">
+    <w:name w:val="annotation text"/>
+    <w:basedOn w:val="Normal"/>
+    <w:link w:val="CommentTextChar"/>
+    <w:uiPriority w:val="99"/>
+    <w:unhideWhenUsed/>
+    <w:rsid w:val="00142C4D"/>
+    <w:pPr>
+      <w:spacing w:line="240" w:lineRule="auto"/>
+    </w:pPr>
+    <w:rPr>
+      <w:sz w:val="20"/>
+      <w:szCs w:val="20"/>
+    </w:rPr>
+  </w:style>
+  <w:style w:type="character" w:customStyle="1" w:styleId="CommentTextChar">
+    <w:name w:val="Comment Text Char"/>
+    <w:basedOn w:val="DefaultParagraphFont"/>
+    <w:link w:val="CommentText"/>
+    <w:uiPriority w:val="99"/>
+    <w:rsid w:val="00142C4D"/>
+    <w:rPr>
+      <w:sz w:val="20"/>
+      <w:szCs w:val="20"/>
+    </w:rPr>
+  </w:style>
+  <w:style w:type="paragraph" w:styleId="CommentSubject">
+    <w:name w:val="annotation subject"/>
+    <w:basedOn w:val="CommentText"/>
+    <w:next w:val="CommentText"/>
+    <w:link w:val="CommentSubjectChar"/>
+    <w:uiPriority w:val="99"/>
+    <w:semiHidden/>
+    <w:unhideWhenUsed/>
+    <w:rsid w:val="00142C4D"/>
+    <w:rPr>
+      <w:b/>
+      <w:bCs/>
+    </w:rPr>
+  </w:style>
+  <w:style w:type="character" w:customStyle="1" w:styleId="CommentSubjectChar">
+    <w:name w:val="Comment Subject Char"/>
+    <w:basedOn w:val="CommentTextChar"/>
+    <w:link w:val="CommentSubject"/>
+    <w:uiPriority w:val="99"/>
+    <w:semiHidden/>
+    <w:rsid w:val="00142C4D"/>
+    <w:rPr>
+      <w:b/>
+      <w:bCs/>
+      <w:sz w:val="20"/>
+      <w:szCs w:val="20"/>
+    </w:rPr>
+  </w:style>
 </w:styles>
 </file>
 

</xml_diff>